<commit_message>
got synthetic controls working again
</commit_message>
<xml_diff>
--- a/documents/ovando-regional-effects-of-mpas-v2.docx
+++ b/documents/ovando-regional-effects-of-mpas-v2.docx
@@ -7,6 +7,18 @@
         <w:pStyle w:val="Title"/>
       </w:pPr>
       <w:r>
+        <w:t xml:space="preserve">The</w:t>
+      </w:r>
+      <w:r>
+        <w:t xml:space="preserve"> </w:t>
+      </w:r>
+      <w:r>
+        <w:t xml:space="preserve">Population</w:t>
+      </w:r>
+      <w:r>
+        <w:t xml:space="preserve"> </w:t>
+      </w:r>
+      <w:r>
         <w:t xml:space="preserve">Effects</w:t>
       </w:r>
       <w:r>
@@ -25,7 +37,7 @@
         <w:t xml:space="preserve"> </w:t>
       </w:r>
       <w:r>
-        <w:t xml:space="preserve">Proteced</w:t>
+        <w:t xml:space="preserve">Protected</w:t>
       </w:r>
       <w:r>
         <w:t xml:space="preserve"> </w:t>
@@ -37,13 +49,403 @@
         <w:t xml:space="preserve"> </w:t>
       </w:r>
       <w:r>
+        <w:t xml:space="preserve">Are</w:t>
+      </w:r>
+      <w:r>
+        <w:t xml:space="preserve"> </w:t>
+      </w:r>
+      <w:r>
+        <w:t xml:space="preserve">Likely</w:t>
+      </w:r>
+      <w:r>
+        <w:t xml:space="preserve"> </w:t>
+      </w:r>
+      <w:r>
+        <w:t xml:space="preserve">To</w:t>
+      </w:r>
+      <w:r>
+        <w:t xml:space="preserve"> </w:t>
+      </w:r>
+      <w:r>
+        <w:t xml:space="preserve">Be</w:t>
+      </w:r>
+      <w:r>
+        <w:t xml:space="preserve"> </w:t>
+      </w:r>
+      <w:r>
+        <w:t xml:space="preserve">Unclear</w:t>
+      </w:r>
+    </w:p>
+    <w:p>
+      <w:pPr>
+        <w:pStyle w:val="Author"/>
+      </w:pPr>
+      <w:r>
+        <w:t xml:space="preserve">Daniel</w:t>
+      </w:r>
+      <w:r>
+        <w:t xml:space="preserve"> </w:t>
+      </w:r>
+      <w:r>
+        <w:t xml:space="preserve">Ovando</w:t>
+      </w:r>
+    </w:p>
+    <w:p>
+      <w:pPr>
+        <w:pStyle w:val="Author"/>
+      </w:pPr>
+      <w:r>
+        <w:t xml:space="preserve">Jennifer</w:t>
+      </w:r>
+      <w:r>
+        <w:t xml:space="preserve"> </w:t>
+      </w:r>
+      <w:r>
+        <w:t xml:space="preserve">E.</w:t>
+      </w:r>
+      <w:r>
+        <w:t xml:space="preserve"> </w:t>
+      </w:r>
+      <w:r>
+        <w:t xml:space="preserve">Caselle</w:t>
+      </w:r>
+    </w:p>
+    <w:p>
+      <w:pPr>
+        <w:pStyle w:val="Author"/>
+      </w:pPr>
+      <w:r>
+        <w:t xml:space="preserve">Christopher</w:t>
+      </w:r>
+      <w:r>
+        <w:t xml:space="preserve"> </w:t>
+      </w:r>
+      <w:r>
+        <w:t xml:space="preserve">Costello</w:t>
+      </w:r>
+    </w:p>
+    <w:p>
+      <w:pPr>
+        <w:pStyle w:val="Author"/>
+      </w:pPr>
+      <w:r>
+        <w:t xml:space="preserve">Olivier</w:t>
+      </w:r>
+      <w:r>
+        <w:t xml:space="preserve"> </w:t>
+      </w:r>
+      <w:r>
+        <w:t xml:space="preserve">Deschenes</w:t>
+      </w:r>
+    </w:p>
+    <w:p>
+      <w:pPr>
+        <w:pStyle w:val="Author"/>
+      </w:pPr>
+      <w:r>
+        <w:t xml:space="preserve">Steven</w:t>
+      </w:r>
+      <w:r>
+        <w:t xml:space="preserve"> </w:t>
+      </w:r>
+      <w:r>
+        <w:t xml:space="preserve">D.</w:t>
+      </w:r>
+      <w:r>
+        <w:t xml:space="preserve"> </w:t>
+      </w:r>
+      <w:r>
+        <w:t xml:space="preserve">Gaines</w:t>
+      </w:r>
+    </w:p>
+    <w:p>
+      <w:pPr>
+        <w:pStyle w:val="Author"/>
+      </w:pPr>
+      <w:r>
+        <w:t xml:space="preserve">Ray</w:t>
+      </w:r>
+      <w:r>
+        <w:t xml:space="preserve"> </w:t>
+      </w:r>
+      <w:r>
+        <w:t xml:space="preserve">Hilborn</w:t>
+      </w:r>
+    </w:p>
+    <w:p>
+      <w:pPr>
+        <w:pStyle w:val="Author"/>
+      </w:pPr>
+      <w:r>
+        <w:t xml:space="preserve">Owen</w:t>
+      </w:r>
+      <w:r>
+        <w:t xml:space="preserve"> </w:t>
+      </w:r>
+      <w:r>
+        <w:t xml:space="preserve">Liu</w:t>
+      </w:r>
+    </w:p>
+    <w:p>
+      <w:pPr>
+        <w:pStyle w:val="Date"/>
+      </w:pPr>
+      <w:r>
+        <w:t xml:space="preserve">2020-04-22</w:t>
+      </w:r>
+    </w:p>
+    <w:p>
+      <w:pPr>
+        <w:pStyle w:val="Abstract"/>
+      </w:pPr>
+      <w:r>
+        <w:t xml:space="preserve">Marine</w:t>
+      </w:r>
+      <w:r>
+        <w:t xml:space="preserve"> </w:t>
+      </w:r>
+      <w:r>
+        <w:t xml:space="preserve">Protected</w:t>
+      </w:r>
+      <w:r>
+        <w:t xml:space="preserve"> </w:t>
+      </w:r>
+      <w:r>
+        <w:t xml:space="preserve">Areas</w:t>
+      </w:r>
+      <w:r>
+        <w:t xml:space="preserve"> </w:t>
+      </w:r>
+      <w:r>
+        <w:t xml:space="preserve">(MPAs)</w:t>
+      </w:r>
+      <w:r>
+        <w:t xml:space="preserve"> </w:t>
+      </w:r>
+      <w:r>
+        <w:t xml:space="preserve">cover</w:t>
+      </w:r>
+      <w:r>
+        <w:t xml:space="preserve"> </w:t>
+      </w:r>
+      <w:r>
+        <w:t xml:space="preserve">3-7%</w:t>
+      </w:r>
+      <w:r>
+        <w:t xml:space="preserve"> </w:t>
+      </w:r>
+      <w:r>
+        <w:t xml:space="preserve">of</w:t>
+      </w:r>
+      <w:r>
+        <w:t xml:space="preserve"> </w:t>
+      </w:r>
+      <w:r>
+        <w:t xml:space="preserve">the</w:t>
+      </w:r>
+      <w:r>
+        <w:t xml:space="preserve"> </w:t>
+      </w:r>
+      <w:r>
+        <w:t xml:space="preserve">world’s</w:t>
+      </w:r>
+      <w:r>
+        <w:t xml:space="preserve"> </w:t>
+      </w:r>
+      <w:r>
+        <w:t xml:space="preserve">oceans,</w:t>
+      </w:r>
+      <w:r>
+        <w:t xml:space="preserve"> </w:t>
+      </w:r>
+      <w:r>
+        <w:t xml:space="preserve">up</w:t>
+      </w:r>
+      <w:r>
+        <w:t xml:space="preserve"> </w:t>
+      </w:r>
+      <w:r>
+        <w:t xml:space="preserve">from</w:t>
+      </w:r>
+      <w:r>
+        <w:t xml:space="preserve"> </w:t>
+      </w:r>
+      <w:r>
+        <w:t xml:space="preserve">less</w:t>
+      </w:r>
+      <w:r>
+        <w:t xml:space="preserve"> </w:t>
+      </w:r>
+      <w:r>
+        <w:t xml:space="preserve">than</w:t>
+      </w:r>
+      <w:r>
+        <w:t xml:space="preserve"> </w:t>
+      </w:r>
+      <w:r>
+        <w:t xml:space="preserve">1%</w:t>
+      </w:r>
+      <w:r>
+        <w:t xml:space="preserve"> </w:t>
+      </w:r>
+      <w:r>
+        <w:t xml:space="preserve">in</w:t>
+      </w:r>
+      <w:r>
+        <w:t xml:space="preserve"> </w:t>
+      </w:r>
+      <w:r>
+        <w:t xml:space="preserve">the</w:t>
+      </w:r>
+      <w:r>
+        <w:t xml:space="preserve"> </w:t>
+      </w:r>
+      <w:r>
+        <w:t xml:space="preserve">year</w:t>
+      </w:r>
+      <w:r>
+        <w:t xml:space="preserve"> </w:t>
+      </w:r>
+      <w:r>
+        <w:t xml:space="preserve">2000.</w:t>
+      </w:r>
+      <w:r>
+        <w:t xml:space="preserve"> </w:t>
+      </w:r>
+      <w:r>
+        <w:t xml:space="preserve">The</w:t>
+      </w:r>
+      <w:r>
+        <w:t xml:space="preserve"> </w:t>
+      </w:r>
+      <w:r>
+        <w:t xml:space="preserve">Convention</w:t>
+      </w:r>
+      <w:r>
+        <w:t xml:space="preserve"> </w:t>
+      </w:r>
+      <w:r>
         <w:t xml:space="preserve">on</w:t>
       </w:r>
       <w:r>
         <w:t xml:space="preserve"> </w:t>
       </w:r>
       <w:r>
-        <w:t xml:space="preserve">Regional</w:t>
+        <w:t xml:space="preserve">Biological</w:t>
+      </w:r>
+      <w:r>
+        <w:t xml:space="preserve"> </w:t>
+      </w:r>
+      <w:r>
+        <w:t xml:space="preserve">Diversity</w:t>
+      </w:r>
+      <w:r>
+        <w:t xml:space="preserve"> </w:t>
+      </w:r>
+      <w:r>
+        <w:t xml:space="preserve">called</w:t>
+      </w:r>
+      <w:r>
+        <w:t xml:space="preserve"> </w:t>
+      </w:r>
+      <w:r>
+        <w:t xml:space="preserve">for</w:t>
+      </w:r>
+      <w:r>
+        <w:t xml:space="preserve"> </w:t>
+      </w:r>
+      <w:r>
+        <w:t xml:space="preserve">10%</w:t>
+      </w:r>
+      <w:r>
+        <w:t xml:space="preserve"> </w:t>
+      </w:r>
+      <w:r>
+        <w:t xml:space="preserve">of</w:t>
+      </w:r>
+      <w:r>
+        <w:t xml:space="preserve"> </w:t>
+      </w:r>
+      <w:r>
+        <w:t xml:space="preserve">coastal</w:t>
+      </w:r>
+      <w:r>
+        <w:t xml:space="preserve"> </w:t>
+      </w:r>
+      <w:r>
+        <w:t xml:space="preserve">waters</w:t>
+      </w:r>
+      <w:r>
+        <w:t xml:space="preserve"> </w:t>
+      </w:r>
+      <w:r>
+        <w:t xml:space="preserve">to</w:t>
+      </w:r>
+      <w:r>
+        <w:t xml:space="preserve"> </w:t>
+      </w:r>
+      <w:r>
+        <w:t xml:space="preserve">be</w:t>
+      </w:r>
+      <w:r>
+        <w:t xml:space="preserve"> </w:t>
+      </w:r>
+      <w:r>
+        <w:t xml:space="preserve">protected</w:t>
+      </w:r>
+      <w:r>
+        <w:t xml:space="preserve"> </w:t>
+      </w:r>
+      <w:r>
+        <w:t xml:space="preserve">inside</w:t>
+      </w:r>
+      <w:r>
+        <w:t xml:space="preserve"> </w:t>
+      </w:r>
+      <w:r>
+        <w:t xml:space="preserve">MPAs</w:t>
+      </w:r>
+      <w:r>
+        <w:t xml:space="preserve"> </w:t>
+      </w:r>
+      <w:r>
+        <w:t xml:space="preserve">by</w:t>
+      </w:r>
+      <w:r>
+        <w:t xml:space="preserve"> </w:t>
+      </w:r>
+      <w:r>
+        <w:t xml:space="preserve">2020,</w:t>
+      </w:r>
+      <w:r>
+        <w:t xml:space="preserve"> </w:t>
+      </w:r>
+      <w:r>
+        <w:t xml:space="preserve">while</w:t>
+      </w:r>
+      <w:r>
+        <w:t xml:space="preserve"> </w:t>
+      </w:r>
+      <w:r>
+        <w:t xml:space="preserve">the</w:t>
+      </w:r>
+      <w:r>
+        <w:t xml:space="preserve"> </w:t>
+      </w:r>
+      <w:r>
+        <w:t xml:space="preserve">International</w:t>
+      </w:r>
+      <w:r>
+        <w:t xml:space="preserve"> </w:t>
+      </w:r>
+      <w:r>
+        <w:t xml:space="preserve">Union</w:t>
+      </w:r>
+      <w:r>
+        <w:t xml:space="preserve"> </w:t>
+      </w:r>
+      <w:r>
+        <w:t xml:space="preserve">for</w:t>
       </w:r>
       <w:r>
         <w:t xml:space="preserve"> </w:t>
@@ -55,143 +457,827 @@
         <w:t xml:space="preserve"> </w:t>
       </w:r>
       <w:r>
-        <w:t xml:space="preserve">Goals</w:t>
-      </w:r>
-      <w:r>
-        <w:t xml:space="preserve"> </w:t>
-      </w:r>
-      <w:r>
-        <w:t xml:space="preserve">Are</w:t>
-      </w:r>
-      <w:r>
-        <w:t xml:space="preserve"> </w:t>
-      </w:r>
-      <w:r>
-        <w:t xml:space="preserve">Unclear</w:t>
-      </w:r>
-    </w:p>
-    <w:p>
-      <w:pPr>
-        <w:pStyle w:val="Author"/>
-      </w:pPr>
-      <w:r>
-        <w:t xml:space="preserve">Daniel</w:t>
-      </w:r>
-      <w:r>
-        <w:t xml:space="preserve"> </w:t>
-      </w:r>
-      <w:r>
-        <w:t xml:space="preserve">Ovando</w:t>
-      </w:r>
-    </w:p>
-    <w:p>
-      <w:pPr>
-        <w:pStyle w:val="Author"/>
-      </w:pPr>
-      <w:r>
-        <w:t xml:space="preserve">Jennifer</w:t>
-      </w:r>
-      <w:r>
-        <w:t xml:space="preserve"> </w:t>
-      </w:r>
-      <w:r>
-        <w:t xml:space="preserve">E.</w:t>
-      </w:r>
-      <w:r>
-        <w:t xml:space="preserve"> </w:t>
-      </w:r>
-      <w:r>
-        <w:t xml:space="preserve">Caselle</w:t>
-      </w:r>
-    </w:p>
-    <w:p>
-      <w:pPr>
-        <w:pStyle w:val="Author"/>
-      </w:pPr>
-      <w:r>
-        <w:t xml:space="preserve">Christopher</w:t>
-      </w:r>
-      <w:r>
-        <w:t xml:space="preserve"> </w:t>
-      </w:r>
-      <w:r>
-        <w:t xml:space="preserve">Costello</w:t>
-      </w:r>
-    </w:p>
-    <w:p>
-      <w:pPr>
-        <w:pStyle w:val="Author"/>
-      </w:pPr>
-      <w:r>
-        <w:t xml:space="preserve">Olivier</w:t>
-      </w:r>
-      <w:r>
-        <w:t xml:space="preserve"> </w:t>
-      </w:r>
-      <w:r>
-        <w:t xml:space="preserve">Deschenes</w:t>
-      </w:r>
-    </w:p>
-    <w:p>
-      <w:pPr>
-        <w:pStyle w:val="Author"/>
-      </w:pPr>
-      <w:r>
-        <w:t xml:space="preserve">Steven</w:t>
-      </w:r>
-      <w:r>
-        <w:t xml:space="preserve"> </w:t>
-      </w:r>
-      <w:r>
-        <w:t xml:space="preserve">D.</w:t>
-      </w:r>
-      <w:r>
-        <w:t xml:space="preserve"> </w:t>
-      </w:r>
-      <w:r>
-        <w:t xml:space="preserve">Gaines</w:t>
-      </w:r>
-    </w:p>
-    <w:p>
-      <w:pPr>
-        <w:pStyle w:val="Author"/>
-      </w:pPr>
-      <w:r>
-        <w:t xml:space="preserve">Ray</w:t>
-      </w:r>
-      <w:r>
-        <w:t xml:space="preserve"> </w:t>
-      </w:r>
-      <w:r>
-        <w:t xml:space="preserve">Hilborn</w:t>
-      </w:r>
-    </w:p>
-    <w:p>
-      <w:pPr>
-        <w:pStyle w:val="Author"/>
-      </w:pPr>
-      <w:r>
-        <w:t xml:space="preserve">Owen</w:t>
-      </w:r>
-      <w:r>
-        <w:t xml:space="preserve"> </w:t>
-      </w:r>
-      <w:r>
-        <w:t xml:space="preserve">Liu</w:t>
-      </w:r>
-    </w:p>
-    <w:p>
-      <w:pPr>
-        <w:pStyle w:val="Date"/>
-      </w:pPr>
-      <w:r>
-        <w:t xml:space="preserve">2020-04-22</w:t>
-      </w:r>
-    </w:p>
-    <w:p>
-      <w:pPr>
-        <w:pStyle w:val="Abstract"/>
-      </w:pPr>
+        <w:t xml:space="preserve">of</w:t>
+      </w:r>
+      <w:r>
+        <w:t xml:space="preserve"> </w:t>
+      </w:r>
+      <w:r>
+        <w:t xml:space="preserve">Nature</w:t>
+      </w:r>
+      <w:r>
+        <w:t xml:space="preserve"> </w:t>
+      </w:r>
+      <w:r>
+        <w:t xml:space="preserve">is</w:t>
+      </w:r>
+      <w:r>
+        <w:t xml:space="preserve"> </w:t>
+      </w:r>
+      <w:r>
+        <w:t xml:space="preserve">now</w:t>
+      </w:r>
+      <w:r>
+        <w:t xml:space="preserve"> </w:t>
+      </w:r>
+      <w:r>
+        <w:t xml:space="preserve">calling</w:t>
+      </w:r>
+      <w:r>
+        <w:t xml:space="preserve"> </w:t>
+      </w:r>
+      <w:r>
+        <w:t xml:space="preserve">for</w:t>
+      </w:r>
+      <w:r>
+        <w:t xml:space="preserve"> </w:t>
+      </w:r>
+      <w:r>
+        <w:t xml:space="preserve">30%</w:t>
+      </w:r>
+      <w:r>
+        <w:t xml:space="preserve"> </w:t>
+      </w:r>
+      <w:r>
+        <w:t xml:space="preserve">protection</w:t>
+      </w:r>
+      <w:r>
+        <w:t xml:space="preserve"> </w:t>
+      </w:r>
+      <w:r>
+        <w:t xml:space="preserve">by</w:t>
+      </w:r>
+      <w:r>
+        <w:t xml:space="preserve"> </w:t>
+      </w:r>
+      <w:r>
+        <w:t xml:space="preserve">2030.</w:t>
+      </w:r>
+      <w:r>
+        <w:t xml:space="preserve"> </w:t>
+      </w:r>
+      <w:r>
+        <w:t xml:space="preserve">It</w:t>
+      </w:r>
+      <w:r>
+        <w:t xml:space="preserve"> </w:t>
+      </w:r>
+      <w:r>
+        <w:t xml:space="preserve">is</w:t>
+      </w:r>
+      <w:r>
+        <w:t xml:space="preserve"> </w:t>
+      </w:r>
+      <w:r>
+        <w:t xml:space="preserve">often</w:t>
+      </w:r>
+      <w:r>
+        <w:t xml:space="preserve"> </w:t>
+      </w:r>
+      <w:r>
+        <w:t xml:space="preserve">clear</w:t>
+      </w:r>
+      <w:r>
+        <w:t xml:space="preserve"> </w:t>
+      </w:r>
+      <w:r>
+        <w:t xml:space="preserve">that</w:t>
+      </w:r>
+      <w:r>
+        <w:t xml:space="preserve"> </w:t>
+      </w:r>
+      <w:r>
+        <w:t xml:space="preserve">MPAs</w:t>
+      </w:r>
+      <w:r>
+        <w:t xml:space="preserve"> </w:t>
+      </w:r>
+      <w:r>
+        <w:t xml:space="preserve">produce</w:t>
+      </w:r>
+      <w:r>
+        <w:t xml:space="preserve"> </w:t>
+      </w:r>
+      <w:r>
+        <w:t xml:space="preserve">conservation</w:t>
+      </w:r>
+      <w:r>
+        <w:t xml:space="preserve"> </w:t>
+      </w:r>
+      <w:r>
+        <w:t xml:space="preserve">benefits</w:t>
+      </w:r>
+      <w:r>
+        <w:t xml:space="preserve"> </w:t>
+      </w:r>
+      <w:r>
+        <w:t xml:space="preserve">inside</w:t>
+      </w:r>
+      <w:r>
+        <w:t xml:space="preserve"> </w:t>
+      </w:r>
+      <w:r>
+        <w:t xml:space="preserve">their</w:t>
+      </w:r>
+      <w:r>
+        <w:t xml:space="preserve"> </w:t>
+      </w:r>
+      <w:r>
+        <w:t xml:space="preserve">borders,</w:t>
+      </w:r>
+      <w:r>
+        <w:t xml:space="preserve"> </w:t>
+      </w:r>
+      <w:r>
+        <w:t xml:space="preserve">but</w:t>
+      </w:r>
+      <w:r>
+        <w:t xml:space="preserve"> </w:t>
+      </w:r>
+      <w:r>
+        <w:t xml:space="preserve">many</w:t>
+      </w:r>
+      <w:r>
+        <w:t xml:space="preserve"> </w:t>
+      </w:r>
+      <w:r>
+        <w:t xml:space="preserve">MPAs</w:t>
+      </w:r>
+      <w:r>
+        <w:t xml:space="preserve"> </w:t>
+      </w:r>
+      <w:r>
+        <w:t xml:space="preserve">are</w:t>
+      </w:r>
+      <w:r>
+        <w:t xml:space="preserve"> </w:t>
+      </w:r>
+      <w:r>
+        <w:t xml:space="preserve">also</w:t>
+      </w:r>
+      <w:r>
+        <w:t xml:space="preserve"> </w:t>
+      </w:r>
+      <w:r>
+        <w:t xml:space="preserve">justified</w:t>
+      </w:r>
+      <w:r>
+        <w:t xml:space="preserve"> </w:t>
+      </w:r>
+      <w:r>
+        <w:t xml:space="preserve">on</w:t>
+      </w:r>
+      <w:r>
+        <w:t xml:space="preserve"> </w:t>
+      </w:r>
+      <w:r>
+        <w:t xml:space="preserve">the</w:t>
+      </w:r>
+      <w:r>
+        <w:t xml:space="preserve"> </w:t>
+      </w:r>
+      <w:r>
+        <w:t xml:space="preserve">grounds</w:t>
+      </w:r>
+      <w:r>
+        <w:t xml:space="preserve"> </w:t>
+      </w:r>
+      <w:r>
+        <w:t xml:space="preserve">that</w:t>
+      </w:r>
+      <w:r>
+        <w:t xml:space="preserve"> </w:t>
+      </w:r>
+      <w:r>
+        <w:t xml:space="preserve">they</w:t>
+      </w:r>
+      <w:r>
+        <w:t xml:space="preserve"> </w:t>
+      </w:r>
+      <w:r>
+        <w:t xml:space="preserve">may</w:t>
+      </w:r>
+      <w:r>
+        <w:t xml:space="preserve"> </w:t>
+      </w:r>
+      <w:r>
+        <w:t xml:space="preserve">benefit</w:t>
+      </w:r>
+      <w:r>
+        <w:t xml:space="preserve"> </w:t>
+      </w:r>
+      <w:r>
+        <w:t xml:space="preserve">the</w:t>
+      </w:r>
+      <w:r>
+        <w:t xml:space="preserve"> </w:t>
+      </w:r>
+      <w:r>
+        <w:t xml:space="preserve">broader</w:t>
+      </w:r>
+      <w:r>
+        <w:t xml:space="preserve"> </w:t>
+      </w:r>
+      <w:r>
+        <w:t xml:space="preserve">region</w:t>
+      </w:r>
+      <w:r>
+        <w:t xml:space="preserve"> </w:t>
+      </w:r>
+      <w:r>
+        <w:t xml:space="preserve">outside</w:t>
+      </w:r>
+      <w:r>
+        <w:t xml:space="preserve"> </w:t>
+      </w:r>
+      <w:r>
+        <w:t xml:space="preserve">their</w:t>
+      </w:r>
+      <w:r>
+        <w:t xml:space="preserve"> </w:t>
+      </w:r>
+      <w:r>
+        <w:t xml:space="preserve">borders.</w:t>
+      </w:r>
+      <w:r>
+        <w:t xml:space="preserve"> </w:t>
+      </w:r>
+      <w:r>
+        <w:t xml:space="preserve">The</w:t>
+      </w:r>
+      <w:r>
+        <w:t xml:space="preserve"> </w:t>
+      </w:r>
+      <w:r>
+        <w:t xml:space="preserve">conservation</w:t>
+      </w:r>
+      <w:r>
+        <w:t xml:space="preserve"> </w:t>
+      </w:r>
+      <w:r>
+        <w:t xml:space="preserve">effects</w:t>
+      </w:r>
+      <w:r>
+        <w:t xml:space="preserve"> </w:t>
+      </w:r>
+      <w:r>
+        <w:t xml:space="preserve">of</w:t>
+      </w:r>
+      <w:r>
+        <w:t xml:space="preserve"> </w:t>
+      </w:r>
+      <w:r>
+        <w:t xml:space="preserve">MPAs</w:t>
+      </w:r>
+      <w:r>
+        <w:t xml:space="preserve"> </w:t>
+      </w:r>
+      <w:r>
+        <w:t xml:space="preserve">are</w:t>
+      </w:r>
+      <w:r>
+        <w:t xml:space="preserve"> </w:t>
+      </w:r>
+      <w:r>
+        <w:t xml:space="preserve">most</w:t>
+      </w:r>
+      <w:r>
+        <w:t xml:space="preserve"> </w:t>
+      </w:r>
+      <w:r>
+        <w:t xml:space="preserve">commonly</w:t>
+      </w:r>
+      <w:r>
+        <w:t xml:space="preserve"> </w:t>
+      </w:r>
+      <w:r>
+        <w:t xml:space="preserve">evaluated</w:t>
+      </w:r>
+      <w:r>
+        <w:t xml:space="preserve"> </w:t>
+      </w:r>
+      <w:r>
+        <w:t xml:space="preserve">using</w:t>
+      </w:r>
+      <w:r>
+        <w:t xml:space="preserve"> </w:t>
+      </w:r>
+      <w:r>
+        <w:t xml:space="preserve">response</w:t>
+      </w:r>
+      <w:r>
+        <w:t xml:space="preserve"> </w:t>
+      </w:r>
+      <w:r>
+        <w:t xml:space="preserve">ratios—measures</w:t>
+      </w:r>
+      <w:r>
+        <w:t xml:space="preserve"> </w:t>
+      </w:r>
+      <w:r>
+        <w:t xml:space="preserve">of</w:t>
+      </w:r>
+      <w:r>
+        <w:t xml:space="preserve"> </w:t>
+      </w:r>
+      <w:r>
+        <w:t xml:space="preserve">numerical</w:t>
+      </w:r>
+      <w:r>
+        <w:t xml:space="preserve"> </w:t>
+      </w:r>
+      <w:r>
+        <w:t xml:space="preserve">or</w:t>
+      </w:r>
+      <w:r>
+        <w:t xml:space="preserve"> </w:t>
+      </w:r>
+      <w:r>
+        <w:t xml:space="preserve">biomass</w:t>
+      </w:r>
+      <w:r>
+        <w:t xml:space="preserve"> </w:t>
+      </w:r>
+      <w:r>
+        <w:t xml:space="preserve">densities</w:t>
+      </w:r>
+      <w:r>
+        <w:t xml:space="preserve"> </w:t>
+      </w:r>
+      <w:r>
+        <w:t xml:space="preserve">inside</w:t>
+      </w:r>
+      <w:r>
+        <w:t xml:space="preserve"> </w:t>
+      </w:r>
+      <w:r>
+        <w:t xml:space="preserve">their</w:t>
+      </w:r>
+      <w:r>
+        <w:t xml:space="preserve"> </w:t>
+      </w:r>
+      <w:r>
+        <w:t xml:space="preserve">borders,</w:t>
+      </w:r>
+      <w:r>
+        <w:t xml:space="preserve"> </w:t>
+      </w:r>
+      <w:r>
+        <w:t xml:space="preserve">relative</w:t>
+      </w:r>
+      <w:r>
+        <w:t xml:space="preserve"> </w:t>
+      </w:r>
+      <w:r>
+        <w:t xml:space="preserve">to</w:t>
+      </w:r>
+      <w:r>
+        <w:t xml:space="preserve"> </w:t>
+      </w:r>
+      <w:r>
+        <w:t xml:space="preserve">these</w:t>
+      </w:r>
+      <w:r>
+        <w:t xml:space="preserve"> </w:t>
+      </w:r>
+      <w:r>
+        <w:t xml:space="preserve">metrics</w:t>
+      </w:r>
+      <w:r>
+        <w:t xml:space="preserve"> </w:t>
+      </w:r>
+      <w:r>
+        <w:t xml:space="preserve">in</w:t>
+      </w:r>
+      <w:r>
+        <w:t xml:space="preserve"> </w:t>
+      </w:r>
+      <w:r>
+        <w:t xml:space="preserve">reference</w:t>
+      </w:r>
+      <w:r>
+        <w:t xml:space="preserve"> </w:t>
+      </w:r>
+      <w:r>
+        <w:t xml:space="preserve">sites</w:t>
+      </w:r>
+      <w:r>
+        <w:t xml:space="preserve"> </w:t>
+      </w:r>
+      <w:r>
+        <w:t xml:space="preserve">outside</w:t>
+      </w:r>
+      <w:r>
+        <w:t xml:space="preserve"> </w:t>
+      </w:r>
+      <w:r>
+        <w:t xml:space="preserve">their</w:t>
+      </w:r>
+      <w:r>
+        <w:t xml:space="preserve"> </w:t>
+      </w:r>
+      <w:r>
+        <w:t xml:space="preserve">borders.</w:t>
+      </w:r>
+      <w:r>
+        <w:t xml:space="preserve"> </w:t>
+      </w:r>
+      <w:r>
+        <w:t xml:space="preserve">Studies</w:t>
+      </w:r>
+      <w:r>
+        <w:t xml:space="preserve"> </w:t>
+      </w:r>
+      <w:r>
+        <w:t xml:space="preserve">of</w:t>
+      </w:r>
+      <w:r>
+        <w:t xml:space="preserve"> </w:t>
+      </w:r>
+      <w:r>
+        <w:t xml:space="preserve">this</w:t>
+      </w:r>
+      <w:r>
+        <w:t xml:space="preserve"> </w:t>
+      </w:r>
+      <w:r>
+        <w:t xml:space="preserve">nature</w:t>
+      </w:r>
+      <w:r>
+        <w:t xml:space="preserve"> </w:t>
+      </w:r>
+      <w:r>
+        <w:t xml:space="preserve">have</w:t>
+      </w:r>
+      <w:r>
+        <w:t xml:space="preserve"> </w:t>
+      </w:r>
+      <w:r>
+        <w:t xml:space="preserve">provided</w:t>
+      </w:r>
+      <w:r>
+        <w:t xml:space="preserve"> </w:t>
+      </w:r>
+      <w:r>
+        <w:t xml:space="preserve">broad</w:t>
+      </w:r>
+      <w:r>
+        <w:t xml:space="preserve"> </w:t>
+      </w:r>
+      <w:r>
+        <w:t xml:space="preserve">evidence</w:t>
+      </w:r>
+      <w:r>
+        <w:t xml:space="preserve"> </w:t>
+      </w:r>
+      <w:r>
+        <w:t xml:space="preserve">that</w:t>
+      </w:r>
+      <w:r>
+        <w:t xml:space="preserve"> </w:t>
+      </w:r>
+      <w:r>
+        <w:t xml:space="preserve">MPAs</w:t>
+      </w:r>
+      <w:r>
+        <w:t xml:space="preserve"> </w:t>
+      </w:r>
+      <w:r>
+        <w:t xml:space="preserve">produce</w:t>
+      </w:r>
+      <w:r>
+        <w:t xml:space="preserve"> </w:t>
+      </w:r>
+      <w:r>
+        <w:t xml:space="preserve">conservation</w:t>
+      </w:r>
+      <w:r>
+        <w:t xml:space="preserve"> </w:t>
+      </w:r>
+      <w:r>
+        <w:t xml:space="preserve">benefits</w:t>
+      </w:r>
+      <w:r>
+        <w:t xml:space="preserve"> </w:t>
+      </w:r>
+      <w:r>
+        <w:t xml:space="preserve">within</w:t>
+      </w:r>
+      <w:r>
+        <w:t xml:space="preserve"> </w:t>
+      </w:r>
+      <w:r>
+        <w:t xml:space="preserve">their</w:t>
+      </w:r>
+      <w:r>
+        <w:t xml:space="preserve"> </w:t>
+      </w:r>
+      <w:r>
+        <w:t xml:space="preserve">borders.</w:t>
+      </w:r>
+      <w:r>
+        <w:t xml:space="preserve"> </w:t>
+      </w:r>
+      <w:r>
+        <w:t xml:space="preserve">While</w:t>
+      </w:r>
+      <w:r>
+        <w:t xml:space="preserve"> </w:t>
+      </w:r>
+      <w:r>
+        <w:t xml:space="preserve">these</w:t>
+      </w:r>
+      <w:r>
+        <w:t xml:space="preserve"> </w:t>
+      </w:r>
+      <w:r>
+        <w:t xml:space="preserve">gains</w:t>
+      </w:r>
+      <w:r>
+        <w:t xml:space="preserve"> </w:t>
+      </w:r>
+      <w:r>
+        <w:t xml:space="preserve">can</w:t>
+      </w:r>
+      <w:r>
+        <w:t xml:space="preserve"> </w:t>
+      </w:r>
+      <w:r>
+        <w:t xml:space="preserve">be</w:t>
+      </w:r>
+      <w:r>
+        <w:t xml:space="preserve"> </w:t>
+      </w:r>
+      <w:r>
+        <w:t xml:space="preserve">vitally</w:t>
+      </w:r>
+      <w:r>
+        <w:t xml:space="preserve"> </w:t>
+      </w:r>
+      <w:r>
+        <w:t xml:space="preserve">important,</w:t>
+      </w:r>
+      <w:r>
+        <w:t xml:space="preserve"> </w:t>
+      </w:r>
+      <w:r>
+        <w:t xml:space="preserve">marine</w:t>
+      </w:r>
+      <w:r>
+        <w:t xml:space="preserve"> </w:t>
+      </w:r>
+      <w:r>
+        <w:t xml:space="preserve">populations</w:t>
+      </w:r>
+      <w:r>
+        <w:t xml:space="preserve"> </w:t>
+      </w:r>
+      <w:r>
+        <w:t xml:space="preserve">are</w:t>
+      </w:r>
+      <w:r>
+        <w:t xml:space="preserve"> </w:t>
+      </w:r>
+      <w:r>
+        <w:t xml:space="preserve">rarely</w:t>
+      </w:r>
+      <w:r>
+        <w:t xml:space="preserve"> </w:t>
+      </w:r>
+      <w:r>
+        <w:t xml:space="preserve">contained</w:t>
+      </w:r>
+      <w:r>
+        <w:t xml:space="preserve"> </w:t>
+      </w:r>
+      <w:r>
+        <w:t xml:space="preserve">entirely</w:t>
+      </w:r>
+      <w:r>
+        <w:t xml:space="preserve"> </w:t>
+      </w:r>
+      <w:r>
+        <w:t xml:space="preserve">within</w:t>
+      </w:r>
+      <w:r>
+        <w:t xml:space="preserve"> </w:t>
+      </w:r>
+      <w:r>
+        <w:t xml:space="preserve">the</w:t>
+      </w:r>
+      <w:r>
+        <w:t xml:space="preserve"> </w:t>
+      </w:r>
+      <w:r>
+        <w:t xml:space="preserve">borders</w:t>
+      </w:r>
+      <w:r>
+        <w:t xml:space="preserve"> </w:t>
+      </w:r>
+      <w:r>
+        <w:t xml:space="preserve">of</w:t>
+      </w:r>
+      <w:r>
+        <w:t xml:space="preserve"> </w:t>
+      </w:r>
+      <w:r>
+        <w:t xml:space="preserve">MPAs;</w:t>
+      </w:r>
+      <w:r>
+        <w:t xml:space="preserve"> </w:t>
+      </w:r>
+      <w:r>
+        <w:t xml:space="preserve">therefore</w:t>
+      </w:r>
+      <w:r>
+        <w:t xml:space="preserve"> </w:t>
+      </w:r>
+      <w:r>
+        <w:t xml:space="preserve">a</w:t>
+      </w:r>
+      <w:r>
+        <w:t xml:space="preserve"> </w:t>
+      </w:r>
+      <w:r>
+        <w:t xml:space="preserve">critical</w:t>
+      </w:r>
+      <w:r>
+        <w:t xml:space="preserve"> </w:t>
+      </w:r>
+      <w:r>
+        <w:t xml:space="preserve">question</w:t>
+      </w:r>
+      <w:r>
+        <w:t xml:space="preserve"> </w:t>
+      </w:r>
+      <w:r>
+        <w:t xml:space="preserve">is</w:t>
+      </w:r>
+      <w:r>
+        <w:t xml:space="preserve"> </w:t>
+      </w:r>
+      <w:r>
+        <w:t xml:space="preserve">not</w:t>
+      </w:r>
+      <w:r>
+        <w:t xml:space="preserve"> </w:t>
+      </w:r>
+      <w:r>
+        <w:t xml:space="preserve">only</w:t>
+      </w:r>
+      <w:r>
+        <w:t xml:space="preserve"> </w:t>
+      </w:r>
+      <w:r>
+        <w:t xml:space="preserve">do</w:t>
+      </w:r>
+      <w:r>
+        <w:t xml:space="preserve"> </w:t>
+      </w:r>
+      <w:r>
+        <w:t xml:space="preserve">MPAs</w:t>
+      </w:r>
+      <w:r>
+        <w:t xml:space="preserve"> </w:t>
+      </w:r>
+      <w:r>
+        <w:t xml:space="preserve">produce</w:t>
+      </w:r>
+      <w:r>
+        <w:t xml:space="preserve"> </w:t>
+      </w:r>
+      <w:r>
+        <w:t xml:space="preserve">conservation</w:t>
+      </w:r>
+      <w:r>
+        <w:t xml:space="preserve"> </w:t>
+      </w:r>
+      <w:r>
+        <w:t xml:space="preserve">gains</w:t>
+      </w:r>
+      <w:r>
+        <w:t xml:space="preserve"> </w:t>
+      </w:r>
+      <w:r>
+        <w:t xml:space="preserve">inside</w:t>
+      </w:r>
+      <w:r>
+        <w:t xml:space="preserve"> </w:t>
+      </w:r>
+      <w:r>
+        <w:t xml:space="preserve">their</w:t>
+      </w:r>
+      <w:r>
+        <w:t xml:space="preserve"> </w:t>
+      </w:r>
+      <w:r>
+        <w:t xml:space="preserve">borders,</w:t>
+      </w:r>
+      <w:r>
+        <w:t xml:space="preserve"> </w:t>
+      </w:r>
+      <w:r>
+        <w:t xml:space="preserve">but</w:t>
+      </w:r>
+      <w:r>
+        <w:t xml:space="preserve"> </w:t>
+      </w:r>
+      <w:r>
+        <w:t xml:space="preserve">how</w:t>
+      </w:r>
+      <w:r>
+        <w:t xml:space="preserve"> </w:t>
+      </w:r>
+      <w:r>
+        <w:t xml:space="preserve">do</w:t>
+      </w:r>
+      <w:r>
+        <w:t xml:space="preserve"> </w:t>
+      </w:r>
+      <w:r>
+        <w:t xml:space="preserve">they</w:t>
+      </w:r>
+      <w:r>
+        <w:t xml:space="preserve"> </w:t>
+      </w:r>
+      <w:r>
+        <w:t xml:space="preserve">affect</w:t>
+      </w:r>
+      <w:r>
+        <w:t xml:space="preserve"> </w:t>
+      </w:r>
+      <w:r>
+        <w:t xml:space="preserve">the</w:t>
+      </w:r>
+      <w:r>
+        <w:t xml:space="preserve"> </w:t>
+      </w:r>
+      <w:r>
+        <w:t xml:space="preserve">broader</w:t>
+      </w:r>
+      <w:r>
+        <w:t xml:space="preserve"> </w:t>
+      </w:r>
+      <w:r>
+        <w:t xml:space="preserve">region</w:t>
+      </w:r>
+      <w:r>
+        <w:t xml:space="preserve"> </w:t>
+      </w:r>
+      <w:r>
+        <w:t xml:space="preserve">in</w:t>
+      </w:r>
+      <w:r>
+        <w:t xml:space="preserve"> </w:t>
+      </w:r>
+      <w:r>
+        <w:t xml:space="preserve">which</w:t>
+      </w:r>
+      <w:r>
+        <w:t xml:space="preserve"> </w:t>
+      </w:r>
+      <w:r>
+        <w:t xml:space="preserve">they</w:t>
+      </w:r>
+      <w:r>
+        <w:t xml:space="preserve"> </w:t>
+      </w:r>
+      <w:r>
+        <w:t xml:space="preserve">are</w:t>
+      </w:r>
+      <w:r>
+        <w:t xml:space="preserve"> </w:t>
+      </w:r>
+      <w:r>
+        <w:t xml:space="preserve">located?</w:t>
+      </w:r>
+      <w:r>
+        <w:t xml:space="preserve"> </w:t>
+      </w:r>
+      <w:r>
+        <w:t xml:space="preserve">The</w:t>
+      </w:r>
+      <w:r>
+        <w:t xml:space="preserve"> </w:t>
+      </w:r>
+      <w:r>
+        <w:t xml:space="preserve">Channel</w:t>
+      </w:r>
+      <w:r>
+        <w:t xml:space="preserve"> </w:t>
+      </w:r>
+      <w:r>
+        <w:t xml:space="preserve">Islands</w:t>
+      </w:r>
+      <w:r>
+        <w:t xml:space="preserve"> </w:t>
+      </w:r>
+      <w:r>
+        <w:t xml:space="preserve">National</w:t>
+      </w:r>
+      <w:r>
+        <w:t xml:space="preserve"> </w:t>
+      </w:r>
       <w:r>
         <w:t xml:space="preserve">Marine</w:t>
       </w:r>
@@ -199,145 +1285,991 @@
         <w:t xml:space="preserve"> </w:t>
       </w:r>
       <w:r>
+        <w:t xml:space="preserve">Sanctuary</w:t>
+      </w:r>
+      <w:r>
+        <w:t xml:space="preserve"> </w:t>
+      </w:r>
+      <w:r>
+        <w:t xml:space="preserve">provides</w:t>
+      </w:r>
+      <w:r>
+        <w:t xml:space="preserve"> </w:t>
+      </w:r>
+      <w:r>
+        <w:t xml:space="preserve">a</w:t>
+      </w:r>
+      <w:r>
+        <w:t xml:space="preserve"> </w:t>
+      </w:r>
+      <w:r>
+        <w:t xml:space="preserve">clear</w:t>
+      </w:r>
+      <w:r>
+        <w:t xml:space="preserve"> </w:t>
+      </w:r>
+      <w:r>
+        <w:t xml:space="preserve">example</w:t>
+      </w:r>
+      <w:r>
+        <w:t xml:space="preserve"> </w:t>
+      </w:r>
+      <w:r>
+        <w:t xml:space="preserve">of</w:t>
+      </w:r>
+      <w:r>
+        <w:t xml:space="preserve"> </w:t>
+      </w:r>
+      <w:r>
+        <w:t xml:space="preserve">the</w:t>
+      </w:r>
+      <w:r>
+        <w:t xml:space="preserve"> </w:t>
+      </w:r>
+      <w:r>
+        <w:t xml:space="preserve">importance</w:t>
+      </w:r>
+      <w:r>
+        <w:t xml:space="preserve"> </w:t>
+      </w:r>
+      <w:r>
+        <w:t xml:space="preserve">and</w:t>
+      </w:r>
+      <w:r>
+        <w:t xml:space="preserve"> </w:t>
+      </w:r>
+      <w:r>
+        <w:t xml:space="preserve">challenges</w:t>
+      </w:r>
+      <w:r>
+        <w:t xml:space="preserve"> </w:t>
+      </w:r>
+      <w:r>
+        <w:t xml:space="preserve">of</w:t>
+      </w:r>
+      <w:r>
+        <w:t xml:space="preserve"> </w:t>
+      </w:r>
+      <w:r>
+        <w:t xml:space="preserve">estimating</w:t>
+      </w:r>
+      <w:r>
+        <w:t xml:space="preserve"> </w:t>
+      </w:r>
+      <w:r>
+        <w:t xml:space="preserve">population-level</w:t>
+      </w:r>
+      <w:r>
+        <w:t xml:space="preserve"> </w:t>
+      </w:r>
+      <w:r>
+        <w:t xml:space="preserve">MPA</w:t>
+      </w:r>
+      <w:r>
+        <w:t xml:space="preserve"> </w:t>
+      </w:r>
+      <w:r>
+        <w:t xml:space="preserve">effects.</w:t>
+      </w:r>
+      <w:r>
+        <w:t xml:space="preserve"> </w:t>
+      </w:r>
+      <w:r>
+        <w:t xml:space="preserve">A</w:t>
+      </w:r>
+      <w:r>
+        <w:t xml:space="preserve"> </w:t>
+      </w:r>
+      <w:r>
+        <w:t xml:space="preserve">network</w:t>
+      </w:r>
+      <w:r>
+        <w:t xml:space="preserve"> </w:t>
+      </w:r>
+      <w:r>
+        <w:t xml:space="preserve">of</w:t>
+      </w:r>
+      <w:r>
+        <w:t xml:space="preserve"> </w:t>
+      </w:r>
+      <w:r>
+        <w:t xml:space="preserve">MPAs</w:t>
+      </w:r>
+      <w:r>
+        <w:t xml:space="preserve"> </w:t>
+      </w:r>
+      <w:r>
+        <w:t xml:space="preserve">covering</w:t>
+      </w:r>
+      <w:r>
+        <w:t xml:space="preserve"> </w:t>
+      </w:r>
+      <w:r>
+        <w:t xml:space="preserve">20%</w:t>
+      </w:r>
+      <w:r>
+        <w:t xml:space="preserve"> </w:t>
+      </w:r>
+      <w:r>
+        <w:t xml:space="preserve">of</w:t>
+      </w:r>
+      <w:r>
+        <w:t xml:space="preserve"> </w:t>
+      </w:r>
+      <w:r>
+        <w:t xml:space="preserve">the</w:t>
+      </w:r>
+      <w:r>
+        <w:t xml:space="preserve"> </w:t>
+      </w:r>
+      <w:r>
+        <w:t xml:space="preserve">Islands’</w:t>
+      </w:r>
+      <w:r>
+        <w:t xml:space="preserve"> </w:t>
+      </w:r>
+      <w:r>
+        <w:t xml:space="preserve">waters</w:t>
+      </w:r>
+      <w:r>
+        <w:t xml:space="preserve"> </w:t>
+      </w:r>
+      <w:r>
+        <w:t xml:space="preserve">was</w:t>
+      </w:r>
+      <w:r>
+        <w:t xml:space="preserve"> </w:t>
+      </w:r>
+      <w:r>
+        <w:t xml:space="preserve">put</w:t>
+      </w:r>
+      <w:r>
+        <w:t xml:space="preserve"> </w:t>
+      </w:r>
+      <w:r>
+        <w:t xml:space="preserve">in</w:t>
+      </w:r>
+      <w:r>
+        <w:t xml:space="preserve"> </w:t>
+      </w:r>
+      <w:r>
+        <w:t xml:space="preserve">place</w:t>
+      </w:r>
+      <w:r>
+        <w:t xml:space="preserve"> </w:t>
+      </w:r>
+      <w:r>
+        <w:t xml:space="preserve">in</w:t>
+      </w:r>
+      <w:r>
+        <w:t xml:space="preserve"> </w:t>
+      </w:r>
+      <w:r>
+        <w:t xml:space="preserve">2003,</w:t>
+      </w:r>
+      <w:r>
+        <w:t xml:space="preserve"> </w:t>
+      </w:r>
+      <w:r>
+        <w:t xml:space="preserve">with</w:t>
+      </w:r>
+      <w:r>
+        <w:t xml:space="preserve"> </w:t>
+      </w:r>
+      <w:r>
+        <w:t xml:space="preserve">a</w:t>
+      </w:r>
+      <w:r>
+        <w:t xml:space="preserve"> </w:t>
+      </w:r>
+      <w:r>
+        <w:t xml:space="preserve">goal</w:t>
+      </w:r>
+      <w:r>
+        <w:t xml:space="preserve"> </w:t>
+      </w:r>
+      <w:r>
+        <w:t xml:space="preserve">of</w:t>
+      </w:r>
+      <w:r>
+        <w:t xml:space="preserve"> </w:t>
+      </w:r>
+      <w:r>
+        <w:t xml:space="preserve">providing</w:t>
+      </w:r>
+      <w:r>
+        <w:t xml:space="preserve"> </w:t>
+      </w:r>
+      <w:r>
+        <w:t xml:space="preserve">regional</w:t>
+      </w:r>
+      <w:r>
+        <w:t xml:space="preserve"> </w:t>
+      </w:r>
+      <w:r>
+        <w:t xml:space="preserve">conservation</w:t>
+      </w:r>
+      <w:r>
+        <w:t xml:space="preserve"> </w:t>
+      </w:r>
+      <w:r>
+        <w:t xml:space="preserve">and</w:t>
+      </w:r>
+      <w:r>
+        <w:t xml:space="preserve"> </w:t>
+      </w:r>
+      <w:r>
+        <w:t xml:space="preserve">fishery</w:t>
+      </w:r>
+      <w:r>
+        <w:t xml:space="preserve"> </w:t>
+      </w:r>
+      <w:r>
+        <w:t xml:space="preserve">benefits.</w:t>
+      </w:r>
+      <w:r>
+        <w:t xml:space="preserve"> </w:t>
+      </w:r>
+      <w:r>
+        <w:t xml:space="preserve">Response</w:t>
+      </w:r>
+      <w:r>
+        <w:t xml:space="preserve"> </w:t>
+      </w:r>
+      <w:r>
+        <w:t xml:space="preserve">ratios</w:t>
+      </w:r>
+      <w:r>
+        <w:t xml:space="preserve"> </w:t>
+      </w:r>
+      <w:r>
+        <w:t xml:space="preserve">from</w:t>
+      </w:r>
+      <w:r>
+        <w:t xml:space="preserve"> </w:t>
+      </w:r>
+      <w:r>
+        <w:t xml:space="preserve">the</w:t>
+      </w:r>
+      <w:r>
+        <w:t xml:space="preserve"> </w:t>
+      </w:r>
+      <w:r>
+        <w:t xml:space="preserve">region</w:t>
+      </w:r>
+      <w:r>
+        <w:t xml:space="preserve"> </w:t>
+      </w:r>
+      <w:r>
+        <w:t xml:space="preserve">indicate</w:t>
+      </w:r>
+      <w:r>
+        <w:t xml:space="preserve"> </w:t>
+      </w:r>
+      <w:r>
+        <w:t xml:space="preserve">that</w:t>
+      </w:r>
+      <w:r>
+        <w:t xml:space="preserve"> </w:t>
+      </w:r>
+      <w:r>
+        <w:t xml:space="preserve">the</w:t>
+      </w:r>
+      <w:r>
+        <w:t xml:space="preserve"> </w:t>
+      </w:r>
+      <w:r>
+        <w:t xml:space="preserve">Channel</w:t>
+      </w:r>
+      <w:r>
+        <w:t xml:space="preserve"> </w:t>
+      </w:r>
+      <w:r>
+        <w:t xml:space="preserve">Island</w:t>
+      </w:r>
+      <w:r>
+        <w:t xml:space="preserve"> </w:t>
+      </w:r>
+      <w:r>
+        <w:t xml:space="preserve">MPAs</w:t>
+      </w:r>
+      <w:r>
+        <w:t xml:space="preserve"> </w:t>
+      </w:r>
+      <w:r>
+        <w:t xml:space="preserve">have</w:t>
+      </w:r>
+      <w:r>
+        <w:t xml:space="preserve"> </w:t>
+      </w:r>
+      <w:r>
+        <w:t xml:space="preserve">increased</w:t>
+      </w:r>
+      <w:r>
+        <w:t xml:space="preserve"> </w:t>
+      </w:r>
+      <w:r>
+        <w:t xml:space="preserve">biomass</w:t>
+      </w:r>
+      <w:r>
+        <w:t xml:space="preserve"> </w:t>
+      </w:r>
+      <w:r>
+        <w:t xml:space="preserve">densities</w:t>
+      </w:r>
+      <w:r>
+        <w:t xml:space="preserve"> </w:t>
+      </w:r>
+      <w:r>
+        <w:t xml:space="preserve">inside</w:t>
+      </w:r>
+      <w:r>
+        <w:t xml:space="preserve"> </w:t>
+      </w:r>
+      <w:r>
+        <w:t xml:space="preserve">the</w:t>
+      </w:r>
+      <w:r>
+        <w:t xml:space="preserve"> </w:t>
+      </w:r>
+      <w:r>
+        <w:t xml:space="preserve">MPAs.</w:t>
+      </w:r>
+      <w:r>
+        <w:t xml:space="preserve"> </w:t>
+      </w:r>
+      <w:r>
+        <w:t xml:space="preserve">We</w:t>
+      </w:r>
+      <w:r>
+        <w:t xml:space="preserve"> </w:t>
+      </w:r>
+      <w:r>
+        <w:t xml:space="preserve">are</w:t>
+      </w:r>
+      <w:r>
+        <w:t xml:space="preserve"> </w:t>
+      </w:r>
+      <w:r>
+        <w:t xml:space="preserve">unable</w:t>
+      </w:r>
+      <w:r>
+        <w:t xml:space="preserve"> </w:t>
+      </w:r>
+      <w:r>
+        <w:t xml:space="preserve">to</w:t>
+      </w:r>
+      <w:r>
+        <w:t xml:space="preserve"> </w:t>
+      </w:r>
+      <w:r>
+        <w:t xml:space="preserve">find</w:t>
+      </w:r>
+      <w:r>
+        <w:t xml:space="preserve"> </w:t>
+      </w:r>
+      <w:r>
+        <w:t xml:space="preserve">a</w:t>
+      </w:r>
+      <w:r>
+        <w:t xml:space="preserve"> </w:t>
+      </w:r>
+      <w:r>
+        <w:t xml:space="preserve">clear</w:t>
+      </w:r>
+      <w:r>
+        <w:t xml:space="preserve"> </w:t>
+      </w:r>
+      <w:r>
+        <w:t xml:space="preserve">effect</w:t>
+      </w:r>
+      <w:r>
+        <w:t xml:space="preserve"> </w:t>
+      </w:r>
+      <w:r>
+        <w:t xml:space="preserve">of</w:t>
+      </w:r>
+      <w:r>
+        <w:t xml:space="preserve"> </w:t>
+      </w:r>
+      <w:r>
+        <w:t xml:space="preserve">these</w:t>
+      </w:r>
+      <w:r>
+        <w:t xml:space="preserve"> </w:t>
+      </w:r>
+      <w:r>
+        <w:t xml:space="preserve">same</w:t>
+      </w:r>
+      <w:r>
+        <w:t xml:space="preserve"> </w:t>
+      </w:r>
+      <w:r>
+        <w:t xml:space="preserve">MPAs</w:t>
+      </w:r>
+      <w:r>
+        <w:t xml:space="preserve"> </w:t>
+      </w:r>
+      <w:r>
+        <w:t xml:space="preserve">on</w:t>
+      </w:r>
+      <w:r>
+        <w:t xml:space="preserve"> </w:t>
+      </w:r>
+      <w:r>
+        <w:t xml:space="preserve">biomass</w:t>
+      </w:r>
+      <w:r>
+        <w:t xml:space="preserve"> </w:t>
+      </w:r>
+      <w:r>
+        <w:t xml:space="preserve">densities</w:t>
+      </w:r>
+      <w:r>
+        <w:t xml:space="preserve"> </w:t>
+      </w:r>
+      <w:r>
+        <w:t xml:space="preserve">of</w:t>
+      </w:r>
+      <w:r>
+        <w:t xml:space="preserve"> </w:t>
+      </w:r>
+      <w:r>
+        <w:t xml:space="preserve">targeted</w:t>
+      </w:r>
+      <w:r>
+        <w:t xml:space="preserve"> </w:t>
+      </w:r>
+      <w:r>
+        <w:t xml:space="preserve">finfish</w:t>
+      </w:r>
+      <w:r>
+        <w:t xml:space="preserve"> </w:t>
+      </w:r>
+      <w:r>
+        <w:t xml:space="preserve">throughout</w:t>
+      </w:r>
+      <w:r>
+        <w:t xml:space="preserve"> </w:t>
+      </w:r>
+      <w:r>
+        <w:t xml:space="preserve">the</w:t>
+      </w:r>
+      <w:r>
+        <w:t xml:space="preserve"> </w:t>
+      </w:r>
+      <w:r>
+        <w:t xml:space="preserve">Channel</w:t>
+      </w:r>
+      <w:r>
+        <w:t xml:space="preserve"> </w:t>
+      </w:r>
+      <w:r>
+        <w:t xml:space="preserve">Islands</w:t>
+      </w:r>
+      <w:r>
+        <w:t xml:space="preserve"> </w:t>
+      </w:r>
+      <w:r>
+        <w:t xml:space="preserve">region.</w:t>
+      </w:r>
+      <w:r>
+        <w:t xml:space="preserve"> </w:t>
+      </w:r>
+      <w:r>
+        <w:t xml:space="preserve">We</w:t>
+      </w:r>
+      <w:r>
+        <w:t xml:space="preserve"> </w:t>
+      </w:r>
+      <w:r>
+        <w:t xml:space="preserve">use</w:t>
+      </w:r>
+      <w:r>
+        <w:t xml:space="preserve"> </w:t>
+      </w:r>
+      <w:r>
+        <w:t xml:space="preserve">a</w:t>
+      </w:r>
+      <w:r>
+        <w:t xml:space="preserve"> </w:t>
+      </w:r>
+      <w:r>
+        <w:t xml:space="preserve">bio-economic</w:t>
+      </w:r>
+      <w:r>
+        <w:t xml:space="preserve"> </w:t>
+      </w:r>
+      <w:r>
+        <w:t xml:space="preserve">simulation</w:t>
+      </w:r>
+      <w:r>
+        <w:t xml:space="preserve"> </w:t>
+      </w:r>
+      <w:r>
+        <w:t xml:space="preserve">model</w:t>
+      </w:r>
+      <w:r>
+        <w:t xml:space="preserve"> </w:t>
+      </w:r>
+      <w:r>
+        <w:t xml:space="preserve">to</w:t>
+      </w:r>
+      <w:r>
+        <w:t xml:space="preserve"> </w:t>
+      </w:r>
+      <w:r>
+        <w:t xml:space="preserve">explain</w:t>
+      </w:r>
+      <w:r>
+        <w:t xml:space="preserve"> </w:t>
+      </w:r>
+      <w:r>
+        <w:t xml:space="preserve">this</w:t>
+      </w:r>
+      <w:r>
+        <w:t xml:space="preserve"> </w:t>
+      </w:r>
+      <w:r>
+        <w:t xml:space="preserve">discrepancy,</w:t>
+      </w:r>
+      <w:r>
+        <w:t xml:space="preserve"> </w:t>
+      </w:r>
+      <w:r>
+        <w:t xml:space="preserve">and</w:t>
+      </w:r>
+      <w:r>
+        <w:t xml:space="preserve"> </w:t>
+      </w:r>
+      <w:r>
+        <w:t xml:space="preserve">demonstrate</w:t>
+      </w:r>
+      <w:r>
+        <w:t xml:space="preserve"> </w:t>
+      </w:r>
+      <w:r>
+        <w:t xml:space="preserve">under</w:t>
+      </w:r>
+      <w:r>
+        <w:t xml:space="preserve"> </w:t>
+      </w:r>
+      <w:r>
+        <w:t xml:space="preserve">what</w:t>
+      </w:r>
+      <w:r>
+        <w:t xml:space="preserve"> </w:t>
+      </w:r>
+      <w:r>
+        <w:t xml:space="preserve">conditions</w:t>
+      </w:r>
+      <w:r>
+        <w:t xml:space="preserve"> </w:t>
+      </w:r>
+      <w:r>
+        <w:t xml:space="preserve">we</w:t>
+      </w:r>
+      <w:r>
+        <w:t xml:space="preserve"> </w:t>
+      </w:r>
+      <w:r>
+        <w:t xml:space="preserve">likely</w:t>
+      </w:r>
+      <w:r>
+        <w:t xml:space="preserve"> </w:t>
+      </w:r>
+      <w:r>
+        <w:t xml:space="preserve">can</w:t>
+      </w:r>
+      <w:r>
+        <w:t xml:space="preserve"> </w:t>
+      </w:r>
+      <w:r>
+        <w:t xml:space="preserve">and</w:t>
+      </w:r>
+      <w:r>
+        <w:t xml:space="preserve"> </w:t>
+      </w:r>
+      <w:r>
+        <w:t xml:space="preserve">cannot</w:t>
+      </w:r>
+      <w:r>
+        <w:t xml:space="preserve"> </w:t>
+      </w:r>
+      <w:r>
+        <w:t xml:space="preserve">clearly</w:t>
+      </w:r>
+      <w:r>
+        <w:t xml:space="preserve"> </w:t>
+      </w:r>
+      <w:r>
+        <w:t xml:space="preserve">estimate</w:t>
+      </w:r>
+      <w:r>
+        <w:t xml:space="preserve"> </w:t>
+      </w:r>
+      <w:r>
+        <w:t xml:space="preserve">the</w:t>
+      </w:r>
+      <w:r>
+        <w:t xml:space="preserve"> </w:t>
+      </w:r>
+      <w:r>
+        <w:t xml:space="preserve">population</w:t>
+      </w:r>
+      <w:r>
+        <w:t xml:space="preserve"> </w:t>
+      </w:r>
+      <w:r>
+        <w:t xml:space="preserve">conservation</w:t>
+      </w:r>
+      <w:r>
+        <w:t xml:space="preserve"> </w:t>
+      </w:r>
+      <w:r>
+        <w:t xml:space="preserve">effects</w:t>
+      </w:r>
+      <w:r>
+        <w:t xml:space="preserve"> </w:t>
+      </w:r>
+      <w:r>
+        <w:t xml:space="preserve">of</w:t>
+      </w:r>
+      <w:r>
+        <w:t xml:space="preserve"> </w:t>
+      </w:r>
+      <w:r>
+        <w:t xml:space="preserve">MPAs.</w:t>
+      </w:r>
+      <w:r>
+        <w:t xml:space="preserve"> </w:t>
+      </w:r>
+      <w:r>
+        <w:t xml:space="preserve">We</w:t>
+      </w:r>
+      <w:r>
+        <w:t xml:space="preserve"> </w:t>
+      </w:r>
+      <w:r>
+        <w:t xml:space="preserve">show</w:t>
+      </w:r>
+      <w:r>
+        <w:t xml:space="preserve"> </w:t>
+      </w:r>
+      <w:r>
+        <w:t xml:space="preserve">that</w:t>
+      </w:r>
+      <w:r>
+        <w:t xml:space="preserve"> </w:t>
+      </w:r>
+      <w:r>
+        <w:t xml:space="preserve">MPA</w:t>
+      </w:r>
+      <w:r>
+        <w:t xml:space="preserve"> </w:t>
+      </w:r>
+      <w:r>
+        <w:t xml:space="preserve">effect</w:t>
+      </w:r>
+      <w:r>
+        <w:t xml:space="preserve"> </w:t>
+      </w:r>
+      <w:r>
+        <w:t xml:space="preserve">sizes</w:t>
+      </w:r>
+      <w:r>
+        <w:t xml:space="preserve"> </w:t>
+      </w:r>
+      <w:r>
+        <w:t xml:space="preserve">less</w:t>
+      </w:r>
+      <w:r>
+        <w:t xml:space="preserve"> </w:t>
+      </w:r>
+      <w:r>
+        <w:t xml:space="preserve">than</w:t>
+      </w:r>
+      <w:r>
+        <w:t xml:space="preserve"> </w:t>
+      </w:r>
+      <w:r>
+        <w:t xml:space="preserve">30%</w:t>
+      </w:r>
+      <w:r>
+        <w:t xml:space="preserve"> </w:t>
+      </w:r>
+      <w:r>
+        <w:t xml:space="preserve">are</w:t>
+      </w:r>
+      <w:r>
+        <w:t xml:space="preserve"> </w:t>
+      </w:r>
+      <w:r>
+        <w:t xml:space="preserve">likely</w:t>
+      </w:r>
+      <w:r>
+        <w:t xml:space="preserve"> </w:t>
+      </w:r>
+      <w:r>
+        <w:t xml:space="preserve">to</w:t>
+      </w:r>
+      <w:r>
+        <w:t xml:space="preserve"> </w:t>
+      </w:r>
+      <w:r>
+        <w:t xml:space="preserve">be</w:t>
+      </w:r>
+      <w:r>
+        <w:t xml:space="preserve"> </w:t>
+      </w:r>
+      <w:r>
+        <w:t xml:space="preserve">difficult</w:t>
+      </w:r>
+      <w:r>
+        <w:t xml:space="preserve"> </w:t>
+      </w:r>
+      <w:r>
+        <w:t xml:space="preserve">to</w:t>
+      </w:r>
+      <w:r>
+        <w:t xml:space="preserve"> </w:t>
+      </w:r>
+      <w:r>
+        <w:t xml:space="preserve">detect,</w:t>
+      </w:r>
+      <w:r>
+        <w:t xml:space="preserve"> </w:t>
+      </w:r>
+      <w:r>
+        <w:t xml:space="preserve">and</w:t>
+      </w:r>
+      <w:r>
+        <w:t xml:space="preserve"> </w:t>
+      </w:r>
+      <w:r>
+        <w:t xml:space="preserve">the</w:t>
+      </w:r>
+      <w:r>
+        <w:t xml:space="preserve"> </w:t>
+      </w:r>
+      <w:r>
+        <w:t xml:space="preserve">size</w:t>
+      </w:r>
+      <w:r>
+        <w:t xml:space="preserve"> </w:t>
+      </w:r>
+      <w:r>
+        <w:t xml:space="preserve">of</w:t>
+      </w:r>
+      <w:r>
+        <w:t xml:space="preserve"> </w:t>
+      </w:r>
+      <w:r>
+        <w:t xml:space="preserve">many</w:t>
+      </w:r>
+      <w:r>
+        <w:t xml:space="preserve"> </w:t>
+      </w:r>
+      <w:r>
+        <w:t xml:space="preserve">MPA</w:t>
+      </w:r>
+      <w:r>
+        <w:t xml:space="preserve"> </w:t>
+      </w:r>
+      <w:r>
+        <w:t xml:space="preserve">networks</w:t>
+      </w:r>
+      <w:r>
+        <w:t xml:space="preserve"> </w:t>
+      </w:r>
+      <w:r>
+        <w:t xml:space="preserve">suggests</w:t>
+      </w:r>
+      <w:r>
+        <w:t xml:space="preserve"> </w:t>
+      </w:r>
+      <w:r>
+        <w:t xml:space="preserve">that</w:t>
+      </w:r>
+      <w:r>
+        <w:t xml:space="preserve"> </w:t>
+      </w:r>
+      <w:r>
+        <w:t xml:space="preserve">effect</w:t>
+      </w:r>
+      <w:r>
+        <w:t xml:space="preserve"> </w:t>
+      </w:r>
+      <w:r>
+        <w:t xml:space="preserve">sizes</w:t>
+      </w:r>
+      <w:r>
+        <w:t xml:space="preserve"> </w:t>
+      </w:r>
+      <w:r>
+        <w:t xml:space="preserve">may</w:t>
+      </w:r>
+      <w:r>
+        <w:t xml:space="preserve"> </w:t>
+      </w:r>
+      <w:r>
+        <w:t xml:space="preserve">often</w:t>
+      </w:r>
+      <w:r>
+        <w:t xml:space="preserve"> </w:t>
+      </w:r>
+      <w:r>
+        <w:t xml:space="preserve">be</w:t>
+      </w:r>
+      <w:r>
+        <w:t xml:space="preserve"> </w:t>
+      </w:r>
+      <w:r>
+        <w:t xml:space="preserve">smaller</w:t>
+      </w:r>
+      <w:r>
+        <w:t xml:space="preserve"> </w:t>
+      </w:r>
+      <w:r>
+        <w:t xml:space="preserve">than</w:t>
+      </w:r>
+      <w:r>
+        <w:t xml:space="preserve"> </w:t>
+      </w:r>
+      <w:r>
+        <w:t xml:space="preserve">30%.</w:t>
+      </w:r>
+      <w:r>
+        <w:t xml:space="preserve"> </w:t>
+      </w:r>
+      <w:r>
+        <w:t xml:space="preserve">Our</w:t>
+      </w:r>
+      <w:r>
+        <w:t xml:space="preserve"> </w:t>
+      </w:r>
+      <w:r>
+        <w:t xml:space="preserve">results</w:t>
+      </w:r>
+      <w:r>
+        <w:t xml:space="preserve"> </w:t>
+      </w:r>
+      <w:r>
+        <w:t xml:space="preserve">provide</w:t>
+      </w:r>
+      <w:r>
+        <w:t xml:space="preserve"> </w:t>
+      </w:r>
+      <w:r>
+        <w:t xml:space="preserve">a</w:t>
+      </w:r>
+      <w:r>
+        <w:t xml:space="preserve"> </w:t>
+      </w:r>
+      <w:r>
+        <w:t xml:space="preserve">novel</w:t>
+      </w:r>
+      <w:r>
+        <w:t xml:space="preserve"> </w:t>
+      </w:r>
+      <w:r>
+        <w:t xml:space="preserve">assessment</w:t>
+      </w:r>
+      <w:r>
+        <w:t xml:space="preserve"> </w:t>
+      </w:r>
+      <w:r>
+        <w:t xml:space="preserve">of</w:t>
+      </w:r>
+      <w:r>
+        <w:t xml:space="preserve"> </w:t>
+      </w:r>
+      <w:r>
+        <w:t xml:space="preserve">the</w:t>
+      </w:r>
+      <w:r>
+        <w:t xml:space="preserve"> </w:t>
+      </w:r>
+      <w:r>
+        <w:t xml:space="preserve">population-wide</w:t>
+      </w:r>
+      <w:r>
+        <w:t xml:space="preserve"> </w:t>
+      </w:r>
+      <w:r>
+        <w:t xml:space="preserve">effects</w:t>
+      </w:r>
+      <w:r>
+        <w:t xml:space="preserve"> </w:t>
+      </w:r>
+      <w:r>
+        <w:t xml:space="preserve">of</w:t>
+      </w:r>
+      <w:r>
+        <w:t xml:space="preserve"> </w:t>
+      </w:r>
+      <w:r>
+        <w:t xml:space="preserve">a</w:t>
+      </w:r>
+      <w:r>
+        <w:t xml:space="preserve"> </w:t>
+      </w:r>
+      <w:r>
+        <w:t xml:space="preserve">large</w:t>
+      </w:r>
+      <w:r>
+        <w:t xml:space="preserve"> </w:t>
+      </w:r>
+      <w:r>
+        <w:t xml:space="preserve">and</w:t>
+      </w:r>
+      <w:r>
+        <w:t xml:space="preserve"> </w:t>
+      </w:r>
+      <w:r>
+        <w:t xml:space="preserve">iconic</w:t>
+      </w:r>
+      <w:r>
+        <w:t xml:space="preserve"> </w:t>
+      </w:r>
+      <w:r>
+        <w:t xml:space="preserve">Marine</w:t>
+      </w:r>
+      <w:r>
+        <w:t xml:space="preserve"> </w:t>
+      </w:r>
+      <w:r>
         <w:t xml:space="preserve">Protected</w:t>
       </w:r>
       <w:r>
         <w:t xml:space="preserve"> </w:t>
       </w:r>
       <w:r>
-        <w:t xml:space="preserve">Areas</w:t>
-      </w:r>
-      <w:r>
-        <w:t xml:space="preserve"> </w:t>
-      </w:r>
-      <w:r>
-        <w:t xml:space="preserve">(MPAs)</w:t>
-      </w:r>
-      <w:r>
-        <w:t xml:space="preserve"> </w:t>
-      </w:r>
-      <w:r>
-        <w:t xml:space="preserve">cover</w:t>
-      </w:r>
-      <w:r>
-        <w:t xml:space="preserve"> </w:t>
-      </w:r>
-      <w:r>
-        <w:t xml:space="preserve">3-7%</w:t>
-      </w:r>
-      <w:r>
-        <w:t xml:space="preserve"> </w:t>
-      </w:r>
-      <w:r>
-        <w:t xml:space="preserve">of</w:t>
-      </w:r>
-      <w:r>
-        <w:t xml:space="preserve"> </w:t>
-      </w:r>
-      <w:r>
-        <w:t xml:space="preserve">the</w:t>
-      </w:r>
-      <w:r>
-        <w:t xml:space="preserve"> </w:t>
-      </w:r>
-      <w:r>
-        <w:t xml:space="preserve">world’s</w:t>
-      </w:r>
-      <w:r>
-        <w:t xml:space="preserve"> </w:t>
-      </w:r>
-      <w:r>
-        <w:t xml:space="preserve">oceans,</w:t>
-      </w:r>
-      <w:r>
-        <w:t xml:space="preserve"> </w:t>
-      </w:r>
-      <w:r>
-        <w:t xml:space="preserve">up</w:t>
-      </w:r>
-      <w:r>
-        <w:t xml:space="preserve"> </w:t>
-      </w:r>
-      <w:r>
-        <w:t xml:space="preserve">from</w:t>
-      </w:r>
-      <w:r>
-        <w:t xml:space="preserve"> </w:t>
-      </w:r>
-      <w:r>
-        <w:t xml:space="preserve">less</w:t>
-      </w:r>
-      <w:r>
-        <w:t xml:space="preserve"> </w:t>
-      </w:r>
-      <w:r>
-        <w:t xml:space="preserve">than</w:t>
-      </w:r>
-      <w:r>
-        <w:t xml:space="preserve"> </w:t>
-      </w:r>
-      <w:r>
-        <w:t xml:space="preserve">1%</w:t>
-      </w:r>
-      <w:r>
-        <w:t xml:space="preserve"> </w:t>
-      </w:r>
-      <w:r>
-        <w:t xml:space="preserve">in</w:t>
-      </w:r>
-      <w:r>
-        <w:t xml:space="preserve"> </w:t>
-      </w:r>
-      <w:r>
-        <w:t xml:space="preserve">the</w:t>
-      </w:r>
-      <w:r>
-        <w:t xml:space="preserve"> </w:t>
-      </w:r>
-      <w:r>
-        <w:t xml:space="preserve">year</w:t>
-      </w:r>
-      <w:r>
-        <w:t xml:space="preserve"> </w:t>
-      </w:r>
-      <w:r>
-        <w:t xml:space="preserve">2000.</w:t>
-      </w:r>
-      <w:r>
-        <w:t xml:space="preserve"> </w:t>
-      </w:r>
-      <w:r>
-        <w:t xml:space="preserve">The</w:t>
-      </w:r>
-      <w:r>
-        <w:t xml:space="preserve"> </w:t>
-      </w:r>
-      <w:r>
-        <w:t xml:space="preserve">Convention</w:t>
-      </w:r>
-      <w:r>
-        <w:t xml:space="preserve"> </w:t>
-      </w:r>
-      <w:r>
-        <w:t xml:space="preserve">on</w:t>
-      </w:r>
-      <w:r>
-        <w:t xml:space="preserve"> </w:t>
-      </w:r>
-      <w:r>
-        <w:t xml:space="preserve">Biological</w:t>
-      </w:r>
-      <w:r>
-        <w:t xml:space="preserve"> </w:t>
-      </w:r>
-      <w:r>
-        <w:t xml:space="preserve">Diversity</w:t>
-      </w:r>
-      <w:r>
-        <w:t xml:space="preserve"> </w:t>
-      </w:r>
-      <w:r>
-        <w:t xml:space="preserve">called</w:t>
+        <w:t xml:space="preserve">Area</w:t>
+      </w:r>
+      <w:r>
+        <w:t xml:space="preserve"> </w:t>
+      </w:r>
+      <w:r>
+        <w:t xml:space="preserve">network,</w:t>
+      </w:r>
+      <w:r>
+        <w:t xml:space="preserve"> </w:t>
+      </w:r>
+      <w:r>
+        <w:t xml:space="preserve">and</w:t>
+      </w:r>
+      <w:r>
+        <w:t xml:space="preserve"> </w:t>
+      </w:r>
+      <w:r>
+        <w:t xml:space="preserve">provide</w:t>
+      </w:r>
+      <w:r>
+        <w:t xml:space="preserve"> </w:t>
+      </w:r>
+      <w:r>
+        <w:t xml:space="preserve">guidance</w:t>
       </w:r>
       <w:r>
         <w:t xml:space="preserve"> </w:t>
@@ -349,979 +2281,25 @@
         <w:t xml:space="preserve"> </w:t>
       </w:r>
       <w:r>
-        <w:t xml:space="preserve">10%</w:t>
-      </w:r>
-      <w:r>
-        <w:t xml:space="preserve"> </w:t>
-      </w:r>
-      <w:r>
-        <w:t xml:space="preserve">of</w:t>
-      </w:r>
-      <w:r>
-        <w:t xml:space="preserve"> </w:t>
-      </w:r>
-      <w:r>
-        <w:t xml:space="preserve">coastal</w:t>
-      </w:r>
-      <w:r>
-        <w:t xml:space="preserve"> </w:t>
-      </w:r>
-      <w:r>
-        <w:t xml:space="preserve">waters</w:t>
-      </w:r>
-      <w:r>
-        <w:t xml:space="preserve"> </w:t>
-      </w:r>
-      <w:r>
-        <w:t xml:space="preserve">to</w:t>
-      </w:r>
-      <w:r>
-        <w:t xml:space="preserve"> </w:t>
-      </w:r>
-      <w:r>
-        <w:t xml:space="preserve">be</w:t>
-      </w:r>
-      <w:r>
-        <w:t xml:space="preserve"> </w:t>
-      </w:r>
-      <w:r>
-        <w:t xml:space="preserve">protected</w:t>
-      </w:r>
-      <w:r>
-        <w:t xml:space="preserve"> </w:t>
-      </w:r>
-      <w:r>
-        <w:t xml:space="preserve">inside</w:t>
-      </w:r>
-      <w:r>
-        <w:t xml:space="preserve"> </w:t>
-      </w:r>
-      <w:r>
-        <w:t xml:space="preserve">MPAs</w:t>
-      </w:r>
-      <w:r>
-        <w:t xml:space="preserve"> </w:t>
-      </w:r>
-      <w:r>
-        <w:t xml:space="preserve">by</w:t>
-      </w:r>
-      <w:r>
-        <w:t xml:space="preserve"> </w:t>
-      </w:r>
-      <w:r>
-        <w:t xml:space="preserve">2020,</w:t>
-      </w:r>
-      <w:r>
-        <w:t xml:space="preserve"> </w:t>
-      </w:r>
-      <w:r>
-        <w:t xml:space="preserve">while</w:t>
-      </w:r>
-      <w:r>
-        <w:t xml:space="preserve"> </w:t>
-      </w:r>
-      <w:r>
-        <w:t xml:space="preserve">the</w:t>
-      </w:r>
-      <w:r>
-        <w:t xml:space="preserve"> </w:t>
-      </w:r>
-      <w:r>
-        <w:t xml:space="preserve">International</w:t>
-      </w:r>
-      <w:r>
-        <w:t xml:space="preserve"> </w:t>
-      </w:r>
-      <w:r>
-        <w:t xml:space="preserve">Union</w:t>
-      </w:r>
-      <w:r>
-        <w:t xml:space="preserve"> </w:t>
-      </w:r>
-      <w:r>
-        <w:t xml:space="preserve">for</w:t>
-      </w:r>
-      <w:r>
-        <w:t xml:space="preserve"> </w:t>
-      </w:r>
-      <w:r>
-        <w:t xml:space="preserve">Conservation</w:t>
-      </w:r>
-      <w:r>
-        <w:t xml:space="preserve"> </w:t>
-      </w:r>
-      <w:r>
-        <w:t xml:space="preserve">of</w:t>
-      </w:r>
-      <w:r>
-        <w:t xml:space="preserve"> </w:t>
-      </w:r>
-      <w:r>
-        <w:t xml:space="preserve">Nature</w:t>
-      </w:r>
-      <w:r>
-        <w:t xml:space="preserve"> </w:t>
-      </w:r>
-      <w:r>
-        <w:t xml:space="preserve">is</w:t>
-      </w:r>
-      <w:r>
-        <w:t xml:space="preserve"> </w:t>
-      </w:r>
-      <w:r>
-        <w:t xml:space="preserve">now</w:t>
-      </w:r>
-      <w:r>
-        <w:t xml:space="preserve"> </w:t>
-      </w:r>
-      <w:r>
-        <w:t xml:space="preserve">calling</w:t>
-      </w:r>
-      <w:r>
-        <w:t xml:space="preserve"> </w:t>
-      </w:r>
-      <w:r>
-        <w:t xml:space="preserve">for</w:t>
-      </w:r>
-      <w:r>
-        <w:t xml:space="preserve"> </w:t>
-      </w:r>
-      <w:r>
-        <w:t xml:space="preserve">30%</w:t>
-      </w:r>
-      <w:r>
-        <w:t xml:space="preserve"> </w:t>
-      </w:r>
-      <w:r>
-        <w:t xml:space="preserve">protection</w:t>
-      </w:r>
-      <w:r>
-        <w:t xml:space="preserve"> </w:t>
-      </w:r>
-      <w:r>
-        <w:t xml:space="preserve">by</w:t>
-      </w:r>
-      <w:r>
-        <w:t xml:space="preserve"> </w:t>
-      </w:r>
-      <w:r>
-        <w:t xml:space="preserve">2030.</w:t>
-      </w:r>
-      <w:r>
-        <w:t xml:space="preserve"> </w:t>
-      </w:r>
-      <w:r>
-        <w:t xml:space="preserve">It</w:t>
-      </w:r>
-      <w:r>
-        <w:t xml:space="preserve"> </w:t>
-      </w:r>
-      <w:r>
-        <w:t xml:space="preserve">is</w:t>
-      </w:r>
-      <w:r>
-        <w:t xml:space="preserve"> </w:t>
-      </w:r>
-      <w:r>
-        <w:t xml:space="preserve">often</w:t>
-      </w:r>
-      <w:r>
-        <w:t xml:space="preserve"> </w:t>
-      </w:r>
-      <w:r>
-        <w:t xml:space="preserve">clear</w:t>
-      </w:r>
-      <w:r>
-        <w:t xml:space="preserve"> </w:t>
-      </w:r>
-      <w:r>
-        <w:t xml:space="preserve">that</w:t>
-      </w:r>
-      <w:r>
-        <w:t xml:space="preserve"> </w:t>
-      </w:r>
-      <w:r>
-        <w:t xml:space="preserve">MPAs</w:t>
-      </w:r>
-      <w:r>
-        <w:t xml:space="preserve"> </w:t>
-      </w:r>
-      <w:r>
-        <w:t xml:space="preserve">produce</w:t>
-      </w:r>
-      <w:r>
-        <w:t xml:space="preserve"> </w:t>
-      </w:r>
-      <w:r>
-        <w:t xml:space="preserve">conservation</w:t>
-      </w:r>
-      <w:r>
-        <w:t xml:space="preserve"> </w:t>
-      </w:r>
-      <w:r>
-        <w:t xml:space="preserve">benefits</w:t>
-      </w:r>
-      <w:r>
-        <w:t xml:space="preserve"> </w:t>
-      </w:r>
-      <w:r>
-        <w:t xml:space="preserve">inside</w:t>
-      </w:r>
-      <w:r>
-        <w:t xml:space="preserve"> </w:t>
-      </w:r>
-      <w:r>
-        <w:t xml:space="preserve">their</w:t>
-      </w:r>
-      <w:r>
-        <w:t xml:space="preserve"> </w:t>
-      </w:r>
-      <w:r>
-        <w:t xml:space="preserve">borders,</w:t>
-      </w:r>
-      <w:r>
-        <w:t xml:space="preserve"> </w:t>
-      </w:r>
-      <w:r>
-        <w:t xml:space="preserve">but</w:t>
-      </w:r>
-      <w:r>
-        <w:t xml:space="preserve"> </w:t>
-      </w:r>
-      <w:r>
-        <w:t xml:space="preserve">many</w:t>
-      </w:r>
-      <w:r>
-        <w:t xml:space="preserve"> </w:t>
-      </w:r>
-      <w:r>
-        <w:t xml:space="preserve">MPAs</w:t>
-      </w:r>
-      <w:r>
-        <w:t xml:space="preserve"> </w:t>
-      </w:r>
-      <w:r>
-        <w:t xml:space="preserve">are</w:t>
-      </w:r>
-      <w:r>
-        <w:t xml:space="preserve"> </w:t>
-      </w:r>
-      <w:r>
-        <w:t xml:space="preserve">also</w:t>
-      </w:r>
-      <w:r>
-        <w:t xml:space="preserve"> </w:t>
-      </w:r>
-      <w:r>
-        <w:t xml:space="preserve">justified</w:t>
-      </w:r>
-      <w:r>
-        <w:t xml:space="preserve"> </w:t>
-      </w:r>
-      <w:r>
-        <w:t xml:space="preserve">on</w:t>
-      </w:r>
-      <w:r>
-        <w:t xml:space="preserve"> </w:t>
-      </w:r>
-      <w:r>
-        <w:t xml:space="preserve">the</w:t>
-      </w:r>
-      <w:r>
-        <w:t xml:space="preserve"> </w:t>
-      </w:r>
-      <w:r>
-        <w:t xml:space="preserve">grounds</w:t>
-      </w:r>
-      <w:r>
-        <w:t xml:space="preserve"> </w:t>
-      </w:r>
-      <w:r>
-        <w:t xml:space="preserve">that</w:t>
-      </w:r>
-      <w:r>
-        <w:t xml:space="preserve"> </w:t>
-      </w:r>
-      <w:r>
-        <w:t xml:space="preserve">they</w:t>
-      </w:r>
-      <w:r>
-        <w:t xml:space="preserve"> </w:t>
-      </w:r>
-      <w:r>
-        <w:t xml:space="preserve">may</w:t>
-      </w:r>
-      <w:r>
-        <w:t xml:space="preserve"> </w:t>
-      </w:r>
-      <w:r>
-        <w:t xml:space="preserve">benefit</w:t>
-      </w:r>
-      <w:r>
-        <w:t xml:space="preserve"> </w:t>
-      </w:r>
-      <w:r>
-        <w:t xml:space="preserve">the</w:t>
-      </w:r>
-      <w:r>
-        <w:t xml:space="preserve"> </w:t>
-      </w:r>
-      <w:r>
-        <w:t xml:space="preserve">broader</w:t>
-      </w:r>
-      <w:r>
-        <w:t xml:space="preserve"> </w:t>
-      </w:r>
-      <w:r>
-        <w:t xml:space="preserve">region</w:t>
-      </w:r>
-      <w:r>
-        <w:t xml:space="preserve"> </w:t>
-      </w:r>
-      <w:r>
-        <w:t xml:space="preserve">outside</w:t>
-      </w:r>
-      <w:r>
-        <w:t xml:space="preserve"> </w:t>
-      </w:r>
-      <w:r>
-        <w:t xml:space="preserve">their</w:t>
-      </w:r>
-      <w:r>
-        <w:t xml:space="preserve"> </w:t>
-      </w:r>
-      <w:r>
-        <w:t xml:space="preserve">borders.</w:t>
-      </w:r>
-      <w:r>
-        <w:t xml:space="preserve"> </w:t>
-      </w:r>
-      <w:r>
-        <w:t xml:space="preserve">The</w:t>
-      </w:r>
-      <w:r>
-        <w:t xml:space="preserve"> </w:t>
-      </w:r>
-      <w:r>
-        <w:t xml:space="preserve">conservation</w:t>
-      </w:r>
-      <w:r>
-        <w:t xml:space="preserve"> </w:t>
-      </w:r>
-      <w:r>
-        <w:t xml:space="preserve">effects</w:t>
-      </w:r>
-      <w:r>
-        <w:t xml:space="preserve"> </w:t>
-      </w:r>
-      <w:r>
-        <w:t xml:space="preserve">of</w:t>
-      </w:r>
-      <w:r>
-        <w:t xml:space="preserve"> </w:t>
-      </w:r>
-      <w:r>
-        <w:t xml:space="preserve">MPAs</w:t>
-      </w:r>
-      <w:r>
-        <w:t xml:space="preserve"> </w:t>
-      </w:r>
-      <w:r>
-        <w:t xml:space="preserve">are</w:t>
-      </w:r>
-      <w:r>
-        <w:t xml:space="preserve"> </w:t>
-      </w:r>
-      <w:r>
-        <w:t xml:space="preserve">most</w:t>
-      </w:r>
-      <w:r>
-        <w:t xml:space="preserve"> </w:t>
-      </w:r>
-      <w:r>
-        <w:t xml:space="preserve">commonly</w:t>
-      </w:r>
-      <w:r>
-        <w:t xml:space="preserve"> </w:t>
-      </w:r>
-      <w:r>
-        <w:t xml:space="preserve">evaluated</w:t>
-      </w:r>
-      <w:r>
-        <w:t xml:space="preserve"> </w:t>
-      </w:r>
-      <w:r>
-        <w:t xml:space="preserve">using</w:t>
-      </w:r>
-      <w:r>
-        <w:t xml:space="preserve"> </w:t>
-      </w:r>
-      <w:r>
-        <w:t xml:space="preserve">response</w:t>
-      </w:r>
-      <w:r>
-        <w:t xml:space="preserve"> </w:t>
-      </w:r>
-      <w:r>
-        <w:t xml:space="preserve">ratios—measures</w:t>
-      </w:r>
-      <w:r>
-        <w:t xml:space="preserve"> </w:t>
-      </w:r>
-      <w:r>
-        <w:t xml:space="preserve">of</w:t>
-      </w:r>
-      <w:r>
-        <w:t xml:space="preserve"> </w:t>
-      </w:r>
-      <w:r>
-        <w:t xml:space="preserve">numerical</w:t>
-      </w:r>
-      <w:r>
-        <w:t xml:space="preserve"> </w:t>
-      </w:r>
-      <w:r>
-        <w:t xml:space="preserve">or</w:t>
-      </w:r>
-      <w:r>
-        <w:t xml:space="preserve"> </w:t>
-      </w:r>
-      <w:r>
-        <w:t xml:space="preserve">biomass</w:t>
-      </w:r>
-      <w:r>
-        <w:t xml:space="preserve"> </w:t>
-      </w:r>
-      <w:r>
-        <w:t xml:space="preserve">densities</w:t>
-      </w:r>
-      <w:r>
-        <w:t xml:space="preserve"> </w:t>
-      </w:r>
-      <w:r>
-        <w:t xml:space="preserve">inside</w:t>
-      </w:r>
-      <w:r>
-        <w:t xml:space="preserve"> </w:t>
-      </w:r>
-      <w:r>
-        <w:t xml:space="preserve">their</w:t>
-      </w:r>
-      <w:r>
-        <w:t xml:space="preserve"> </w:t>
-      </w:r>
-      <w:r>
-        <w:t xml:space="preserve">borders,</w:t>
-      </w:r>
-      <w:r>
-        <w:t xml:space="preserve"> </w:t>
-      </w:r>
-      <w:r>
-        <w:t xml:space="preserve">relative</w:t>
-      </w:r>
-      <w:r>
-        <w:t xml:space="preserve"> </w:t>
-      </w:r>
-      <w:r>
-        <w:t xml:space="preserve">to</w:t>
-      </w:r>
-      <w:r>
-        <w:t xml:space="preserve"> </w:t>
-      </w:r>
-      <w:r>
-        <w:t xml:space="preserve">these</w:t>
-      </w:r>
-      <w:r>
-        <w:t xml:space="preserve"> </w:t>
-      </w:r>
-      <w:r>
-        <w:t xml:space="preserve">metrics</w:t>
-      </w:r>
-      <w:r>
-        <w:t xml:space="preserve"> </w:t>
-      </w:r>
-      <w:r>
-        <w:t xml:space="preserve">in</w:t>
-      </w:r>
-      <w:r>
-        <w:t xml:space="preserve"> </w:t>
-      </w:r>
-      <w:r>
-        <w:t xml:space="preserve">reference</w:t>
-      </w:r>
-      <w:r>
-        <w:t xml:space="preserve"> </w:t>
-      </w:r>
-      <w:r>
-        <w:t xml:space="preserve">sites</w:t>
-      </w:r>
-      <w:r>
-        <w:t xml:space="preserve"> </w:t>
-      </w:r>
-      <w:r>
-        <w:t xml:space="preserve">outside</w:t>
-      </w:r>
-      <w:r>
-        <w:t xml:space="preserve"> </w:t>
-      </w:r>
-      <w:r>
-        <w:t xml:space="preserve">their</w:t>
-      </w:r>
-      <w:r>
-        <w:t xml:space="preserve"> </w:t>
-      </w:r>
-      <w:r>
-        <w:t xml:space="preserve">borders.</w:t>
-      </w:r>
-      <w:r>
-        <w:t xml:space="preserve"> </w:t>
-      </w:r>
-      <w:r>
-        <w:t xml:space="preserve">Studies</w:t>
-      </w:r>
-      <w:r>
-        <w:t xml:space="preserve"> </w:t>
-      </w:r>
-      <w:r>
-        <w:t xml:space="preserve">of</w:t>
-      </w:r>
-      <w:r>
-        <w:t xml:space="preserve"> </w:t>
-      </w:r>
-      <w:r>
-        <w:t xml:space="preserve">this</w:t>
-      </w:r>
-      <w:r>
-        <w:t xml:space="preserve"> </w:t>
-      </w:r>
-      <w:r>
-        <w:t xml:space="preserve">nature</w:t>
-      </w:r>
-      <w:r>
-        <w:t xml:space="preserve"> </w:t>
-      </w:r>
-      <w:r>
-        <w:t xml:space="preserve">have</w:t>
-      </w:r>
-      <w:r>
-        <w:t xml:space="preserve"> </w:t>
-      </w:r>
-      <w:r>
-        <w:t xml:space="preserve">provided</w:t>
-      </w:r>
-      <w:r>
-        <w:t xml:space="preserve"> </w:t>
-      </w:r>
-      <w:r>
-        <w:t xml:space="preserve">broad</w:t>
-      </w:r>
-      <w:r>
-        <w:t xml:space="preserve"> </w:t>
-      </w:r>
-      <w:r>
-        <w:t xml:space="preserve">evidence</w:t>
-      </w:r>
-      <w:r>
-        <w:t xml:space="preserve"> </w:t>
-      </w:r>
-      <w:r>
-        <w:t xml:space="preserve">that</w:t>
-      </w:r>
-      <w:r>
-        <w:t xml:space="preserve"> </w:t>
-      </w:r>
-      <w:r>
-        <w:t xml:space="preserve">MPAs</w:t>
-      </w:r>
-      <w:r>
-        <w:t xml:space="preserve"> </w:t>
-      </w:r>
-      <w:r>
-        <w:t xml:space="preserve">produce</w:t>
-      </w:r>
-      <w:r>
-        <w:t xml:space="preserve"> </w:t>
-      </w:r>
-      <w:r>
-        <w:t xml:space="preserve">conservation</w:t>
-      </w:r>
-      <w:r>
-        <w:t xml:space="preserve"> </w:t>
-      </w:r>
-      <w:r>
-        <w:t xml:space="preserve">benefits</w:t>
-      </w:r>
-      <w:r>
-        <w:t xml:space="preserve"> </w:t>
-      </w:r>
-      <w:r>
-        <w:t xml:space="preserve">within</w:t>
-      </w:r>
-      <w:r>
-        <w:t xml:space="preserve"> </w:t>
-      </w:r>
-      <w:r>
-        <w:t xml:space="preserve">their</w:t>
-      </w:r>
-      <w:r>
-        <w:t xml:space="preserve"> </w:t>
-      </w:r>
-      <w:r>
-        <w:t xml:space="preserve">borders.</w:t>
-      </w:r>
-      <w:r>
-        <w:t xml:space="preserve"> </w:t>
-      </w:r>
-      <w:r>
-        <w:t xml:space="preserve">While</w:t>
-      </w:r>
-      <w:r>
-        <w:t xml:space="preserve"> </w:t>
-      </w:r>
-      <w:r>
-        <w:t xml:space="preserve">these</w:t>
-      </w:r>
-      <w:r>
-        <w:t xml:space="preserve"> </w:t>
-      </w:r>
-      <w:r>
-        <w:t xml:space="preserve">gains</w:t>
-      </w:r>
-      <w:r>
-        <w:t xml:space="preserve"> </w:t>
-      </w:r>
-      <w:r>
-        <w:t xml:space="preserve">can</w:t>
-      </w:r>
-      <w:r>
-        <w:t xml:space="preserve"> </w:t>
-      </w:r>
-      <w:r>
-        <w:t xml:space="preserve">be</w:t>
-      </w:r>
-      <w:r>
-        <w:t xml:space="preserve"> </w:t>
-      </w:r>
-      <w:r>
-        <w:t xml:space="preserve">vitally</w:t>
-      </w:r>
-      <w:r>
-        <w:t xml:space="preserve"> </w:t>
-      </w:r>
-      <w:r>
-        <w:t xml:space="preserve">important,</w:t>
-      </w:r>
-      <w:r>
-        <w:t xml:space="preserve"> </w:t>
-      </w:r>
-      <w:r>
-        <w:t xml:space="preserve">marine</w:t>
-      </w:r>
-      <w:r>
-        <w:t xml:space="preserve"> </w:t>
-      </w:r>
-      <w:r>
-        <w:t xml:space="preserve">populations</w:t>
-      </w:r>
-      <w:r>
-        <w:t xml:space="preserve"> </w:t>
-      </w:r>
-      <w:r>
-        <w:t xml:space="preserve">are</w:t>
-      </w:r>
-      <w:r>
-        <w:t xml:space="preserve"> </w:t>
-      </w:r>
-      <w:r>
-        <w:t xml:space="preserve">rarely</w:t>
-      </w:r>
-      <w:r>
-        <w:t xml:space="preserve"> </w:t>
-      </w:r>
-      <w:r>
-        <w:t xml:space="preserve">contained</w:t>
-      </w:r>
-      <w:r>
-        <w:t xml:space="preserve"> </w:t>
-      </w:r>
-      <w:r>
-        <w:t xml:space="preserve">entirely</w:t>
-      </w:r>
-      <w:r>
-        <w:t xml:space="preserve"> </w:t>
-      </w:r>
-      <w:r>
-        <w:t xml:space="preserve">within</w:t>
-      </w:r>
-      <w:r>
-        <w:t xml:space="preserve"> </w:t>
-      </w:r>
-      <w:r>
-        <w:t xml:space="preserve">the</w:t>
-      </w:r>
-      <w:r>
-        <w:t xml:space="preserve"> </w:t>
-      </w:r>
-      <w:r>
-        <w:t xml:space="preserve">borders</w:t>
-      </w:r>
-      <w:r>
-        <w:t xml:space="preserve"> </w:t>
-      </w:r>
-      <w:r>
-        <w:t xml:space="preserve">of</w:t>
-      </w:r>
-      <w:r>
-        <w:t xml:space="preserve"> </w:t>
-      </w:r>
-      <w:r>
-        <w:t xml:space="preserve">MPAs;</w:t>
-      </w:r>
-      <w:r>
-        <w:t xml:space="preserve"> </w:t>
-      </w:r>
-      <w:r>
-        <w:t xml:space="preserve">therefore</w:t>
-      </w:r>
-      <w:r>
-        <w:t xml:space="preserve"> </w:t>
-      </w:r>
-      <w:r>
-        <w:t xml:space="preserve">a</w:t>
-      </w:r>
-      <w:r>
-        <w:t xml:space="preserve"> </w:t>
-      </w:r>
-      <w:r>
-        <w:t xml:space="preserve">critical</w:t>
-      </w:r>
-      <w:r>
-        <w:t xml:space="preserve"> </w:t>
-      </w:r>
-      <w:r>
-        <w:t xml:space="preserve">question</w:t>
-      </w:r>
-      <w:r>
-        <w:t xml:space="preserve"> </w:t>
-      </w:r>
-      <w:r>
-        <w:t xml:space="preserve">is</w:t>
-      </w:r>
-      <w:r>
-        <w:t xml:space="preserve"> </w:t>
-      </w:r>
-      <w:r>
-        <w:t xml:space="preserve">not</w:t>
-      </w:r>
-      <w:r>
-        <w:t xml:space="preserve"> </w:t>
-      </w:r>
-      <w:r>
-        <w:t xml:space="preserve">only</w:t>
-      </w:r>
-      <w:r>
-        <w:t xml:space="preserve"> </w:t>
-      </w:r>
-      <w:r>
-        <w:t xml:space="preserve">do</w:t>
-      </w:r>
-      <w:r>
-        <w:t xml:space="preserve"> </w:t>
-      </w:r>
-      <w:r>
-        <w:t xml:space="preserve">MPAs</w:t>
-      </w:r>
-      <w:r>
-        <w:t xml:space="preserve"> </w:t>
-      </w:r>
-      <w:r>
-        <w:t xml:space="preserve">produce</w:t>
-      </w:r>
-      <w:r>
-        <w:t xml:space="preserve"> </w:t>
-      </w:r>
-      <w:r>
-        <w:t xml:space="preserve">conservation</w:t>
-      </w:r>
-      <w:r>
-        <w:t xml:space="preserve"> </w:t>
-      </w:r>
-      <w:r>
-        <w:t xml:space="preserve">gains</w:t>
-      </w:r>
-      <w:r>
-        <w:t xml:space="preserve"> </w:t>
-      </w:r>
-      <w:r>
-        <w:t xml:space="preserve">inside</w:t>
-      </w:r>
-      <w:r>
-        <w:t xml:space="preserve"> </w:t>
-      </w:r>
-      <w:r>
-        <w:t xml:space="preserve">their</w:t>
-      </w:r>
-      <w:r>
-        <w:t xml:space="preserve"> </w:t>
-      </w:r>
-      <w:r>
-        <w:t xml:space="preserve">borders,</w:t>
-      </w:r>
-      <w:r>
-        <w:t xml:space="preserve"> </w:t>
-      </w:r>
-      <w:r>
-        <w:t xml:space="preserve">but</w:t>
-      </w:r>
-      <w:r>
-        <w:t xml:space="preserve"> </w:t>
-      </w:r>
-      <w:r>
-        <w:t xml:space="preserve">how</w:t>
-      </w:r>
-      <w:r>
-        <w:t xml:space="preserve"> </w:t>
-      </w:r>
-      <w:r>
-        <w:t xml:space="preserve">do</w:t>
-      </w:r>
-      <w:r>
-        <w:t xml:space="preserve"> </w:t>
-      </w:r>
-      <w:r>
-        <w:t xml:space="preserve">they</w:t>
-      </w:r>
-      <w:r>
-        <w:t xml:space="preserve"> </w:t>
-      </w:r>
-      <w:r>
-        <w:t xml:space="preserve">affect</w:t>
-      </w:r>
-      <w:r>
-        <w:t xml:space="preserve"> </w:t>
-      </w:r>
-      <w:r>
-        <w:t xml:space="preserve">the</w:t>
-      </w:r>
-      <w:r>
-        <w:t xml:space="preserve"> </w:t>
-      </w:r>
-      <w:r>
-        <w:t xml:space="preserve">broader</w:t>
-      </w:r>
-      <w:r>
-        <w:t xml:space="preserve"> </w:t>
-      </w:r>
-      <w:r>
-        <w:t xml:space="preserve">region</w:t>
-      </w:r>
-      <w:r>
-        <w:t xml:space="preserve"> </w:t>
-      </w:r>
-      <w:r>
-        <w:t xml:space="preserve">in</w:t>
-      </w:r>
-      <w:r>
-        <w:t xml:space="preserve"> </w:t>
-      </w:r>
-      <w:r>
-        <w:t xml:space="preserve">which</w:t>
-      </w:r>
-      <w:r>
-        <w:t xml:space="preserve"> </w:t>
-      </w:r>
-      <w:r>
-        <w:t xml:space="preserve">they</w:t>
-      </w:r>
-      <w:r>
-        <w:t xml:space="preserve"> </w:t>
-      </w:r>
-      <w:r>
-        <w:t xml:space="preserve">are</w:t>
-      </w:r>
-      <w:r>
-        <w:t xml:space="preserve"> </w:t>
-      </w:r>
-      <w:r>
-        <w:t xml:space="preserve">located?</w:t>
-      </w:r>
-      <w:r>
-        <w:t xml:space="preserve"> </w:t>
-      </w:r>
-      <w:r>
-        <w:t xml:space="preserve">The</w:t>
-      </w:r>
-      <w:r>
-        <w:t xml:space="preserve"> </w:t>
-      </w:r>
-      <w:r>
-        <w:t xml:space="preserve">Channel</w:t>
-      </w:r>
-      <w:r>
-        <w:t xml:space="preserve"> </w:t>
-      </w:r>
-      <w:r>
-        <w:t xml:space="preserve">Islands</w:t>
-      </w:r>
-      <w:r>
-        <w:t xml:space="preserve"> </w:t>
-      </w:r>
-      <w:r>
-        <w:t xml:space="preserve">National</w:t>
-      </w:r>
-      <w:r>
-        <w:t xml:space="preserve"> </w:t>
-      </w:r>
-      <w:r>
-        <w:t xml:space="preserve">Marine</w:t>
-      </w:r>
-      <w:r>
-        <w:t xml:space="preserve"> </w:t>
-      </w:r>
-      <w:r>
-        <w:t xml:space="preserve">Sanctuary</w:t>
-      </w:r>
-      <w:r>
-        <w:t xml:space="preserve"> </w:t>
-      </w:r>
-      <w:r>
-        <w:t xml:space="preserve">provides</w:t>
-      </w:r>
-      <w:r>
-        <w:t xml:space="preserve"> </w:t>
-      </w:r>
-      <w:r>
-        <w:t xml:space="preserve">a</w:t>
-      </w:r>
-      <w:r>
-        <w:t xml:space="preserve"> </w:t>
-      </w:r>
-      <w:r>
-        <w:t xml:space="preserve">clear</w:t>
-      </w:r>
-      <w:r>
-        <w:t xml:space="preserve"> </w:t>
-      </w:r>
-      <w:r>
-        <w:t xml:space="preserve">example</w:t>
-      </w:r>
-      <w:r>
-        <w:t xml:space="preserve"> </w:t>
-      </w:r>
-      <w:r>
-        <w:t xml:space="preserve">of</w:t>
-      </w:r>
-      <w:r>
-        <w:t xml:space="preserve"> </w:t>
-      </w:r>
-      <w:r>
-        <w:t xml:space="preserve">the</w:t>
-      </w:r>
-      <w:r>
-        <w:t xml:space="preserve"> </w:t>
-      </w:r>
-      <w:r>
-        <w:t xml:space="preserve">importance</w:t>
+        <w:t xml:space="preserve">communities</w:t>
+      </w:r>
+      <w:r>
+        <w:t xml:space="preserve"> </w:t>
+      </w:r>
+      <w:r>
+        <w:t xml:space="preserve">charged</w:t>
+      </w:r>
+      <w:r>
+        <w:t xml:space="preserve"> </w:t>
+      </w:r>
+      <w:r>
+        <w:t xml:space="preserve">with</w:t>
+      </w:r>
+      <w:r>
+        <w:t xml:space="preserve"> </w:t>
+      </w:r>
+      <w:r>
+        <w:t xml:space="preserve">monitoring</w:t>
       </w:r>
       <w:r>
         <w:t xml:space="preserve"> </w:t>
@@ -1333,295 +2311,7 @@
         <w:t xml:space="preserve"> </w:t>
       </w:r>
       <w:r>
-        <w:t xml:space="preserve">challenges</w:t>
-      </w:r>
-      <w:r>
-        <w:t xml:space="preserve"> </w:t>
-      </w:r>
-      <w:r>
-        <w:t xml:space="preserve">of</w:t>
-      </w:r>
-      <w:r>
-        <w:t xml:space="preserve"> </w:t>
-      </w:r>
-      <w:r>
-        <w:t xml:space="preserve">estimating</w:t>
-      </w:r>
-      <w:r>
-        <w:t xml:space="preserve"> </w:t>
-      </w:r>
-      <w:r>
-        <w:t xml:space="preserve">regional</w:t>
-      </w:r>
-      <w:r>
-        <w:t xml:space="preserve"> </w:t>
-      </w:r>
-      <w:r>
-        <w:t xml:space="preserve">MPA</w:t>
-      </w:r>
-      <w:r>
-        <w:t xml:space="preserve"> </w:t>
-      </w:r>
-      <w:r>
-        <w:t xml:space="preserve">effects.</w:t>
-      </w:r>
-      <w:r>
-        <w:t xml:space="preserve"> </w:t>
-      </w:r>
-      <w:r>
-        <w:t xml:space="preserve">A</w:t>
-      </w:r>
-      <w:r>
-        <w:t xml:space="preserve"> </w:t>
-      </w:r>
-      <w:r>
-        <w:t xml:space="preserve">network</w:t>
-      </w:r>
-      <w:r>
-        <w:t xml:space="preserve"> </w:t>
-      </w:r>
-      <w:r>
-        <w:t xml:space="preserve">of</w:t>
-      </w:r>
-      <w:r>
-        <w:t xml:space="preserve"> </w:t>
-      </w:r>
-      <w:r>
-        <w:t xml:space="preserve">MPAs</w:t>
-      </w:r>
-      <w:r>
-        <w:t xml:space="preserve"> </w:t>
-      </w:r>
-      <w:r>
-        <w:t xml:space="preserve">covering</w:t>
-      </w:r>
-      <w:r>
-        <w:t xml:space="preserve"> </w:t>
-      </w:r>
-      <w:r>
-        <w:t xml:space="preserve">20%</w:t>
-      </w:r>
-      <w:r>
-        <w:t xml:space="preserve"> </w:t>
-      </w:r>
-      <w:r>
-        <w:t xml:space="preserve">of</w:t>
-      </w:r>
-      <w:r>
-        <w:t xml:space="preserve"> </w:t>
-      </w:r>
-      <w:r>
-        <w:t xml:space="preserve">the</w:t>
-      </w:r>
-      <w:r>
-        <w:t xml:space="preserve"> </w:t>
-      </w:r>
-      <w:r>
-        <w:t xml:space="preserve">Islands’</w:t>
-      </w:r>
-      <w:r>
-        <w:t xml:space="preserve"> </w:t>
-      </w:r>
-      <w:r>
-        <w:t xml:space="preserve">waters</w:t>
-      </w:r>
-      <w:r>
-        <w:t xml:space="preserve"> </w:t>
-      </w:r>
-      <w:r>
-        <w:t xml:space="preserve">was</w:t>
-      </w:r>
-      <w:r>
-        <w:t xml:space="preserve"> </w:t>
-      </w:r>
-      <w:r>
-        <w:t xml:space="preserve">put</w:t>
-      </w:r>
-      <w:r>
-        <w:t xml:space="preserve"> </w:t>
-      </w:r>
-      <w:r>
-        <w:t xml:space="preserve">in</w:t>
-      </w:r>
-      <w:r>
-        <w:t xml:space="preserve"> </w:t>
-      </w:r>
-      <w:r>
-        <w:t xml:space="preserve">place</w:t>
-      </w:r>
-      <w:r>
-        <w:t xml:space="preserve"> </w:t>
-      </w:r>
-      <w:r>
-        <w:t xml:space="preserve">in</w:t>
-      </w:r>
-      <w:r>
-        <w:t xml:space="preserve"> </w:t>
-      </w:r>
-      <w:r>
-        <w:t xml:space="preserve">2003,</w:t>
-      </w:r>
-      <w:r>
-        <w:t xml:space="preserve"> </w:t>
-      </w:r>
-      <w:r>
-        <w:t xml:space="preserve">with</w:t>
-      </w:r>
-      <w:r>
-        <w:t xml:space="preserve"> </w:t>
-      </w:r>
-      <w:r>
-        <w:t xml:space="preserve">a</w:t>
-      </w:r>
-      <w:r>
-        <w:t xml:space="preserve"> </w:t>
-      </w:r>
-      <w:r>
-        <w:t xml:space="preserve">goal</w:t>
-      </w:r>
-      <w:r>
-        <w:t xml:space="preserve"> </w:t>
-      </w:r>
-      <w:r>
-        <w:t xml:space="preserve">of</w:t>
-      </w:r>
-      <w:r>
-        <w:t xml:space="preserve"> </w:t>
-      </w:r>
-      <w:r>
-        <w:t xml:space="preserve">providing</w:t>
-      </w:r>
-      <w:r>
-        <w:t xml:space="preserve"> </w:t>
-      </w:r>
-      <w:r>
-        <w:t xml:space="preserve">regional</w:t>
-      </w:r>
-      <w:r>
-        <w:t xml:space="preserve"> </w:t>
-      </w:r>
-      <w:r>
-        <w:t xml:space="preserve">conservation</w:t>
-      </w:r>
-      <w:r>
-        <w:t xml:space="preserve"> </w:t>
-      </w:r>
-      <w:r>
-        <w:t xml:space="preserve">and</w:t>
-      </w:r>
-      <w:r>
-        <w:t xml:space="preserve"> </w:t>
-      </w:r>
-      <w:r>
-        <w:t xml:space="preserve">fishery</w:t>
-      </w:r>
-      <w:r>
-        <w:t xml:space="preserve"> </w:t>
-      </w:r>
-      <w:r>
-        <w:t xml:space="preserve">benefits.</w:t>
-      </w:r>
-      <w:r>
-        <w:t xml:space="preserve"> </w:t>
-      </w:r>
-      <w:r>
-        <w:t xml:space="preserve">Response</w:t>
-      </w:r>
-      <w:r>
-        <w:t xml:space="preserve"> </w:t>
-      </w:r>
-      <w:r>
-        <w:t xml:space="preserve">ratios</w:t>
-      </w:r>
-      <w:r>
-        <w:t xml:space="preserve"> </w:t>
-      </w:r>
-      <w:r>
-        <w:t xml:space="preserve">from</w:t>
-      </w:r>
-      <w:r>
-        <w:t xml:space="preserve"> </w:t>
-      </w:r>
-      <w:r>
-        <w:t xml:space="preserve">the</w:t>
-      </w:r>
-      <w:r>
-        <w:t xml:space="preserve"> </w:t>
-      </w:r>
-      <w:r>
-        <w:t xml:space="preserve">region</w:t>
-      </w:r>
-      <w:r>
-        <w:t xml:space="preserve"> </w:t>
-      </w:r>
-      <w:r>
-        <w:t xml:space="preserve">indicate</w:t>
-      </w:r>
-      <w:r>
-        <w:t xml:space="preserve"> </w:t>
-      </w:r>
-      <w:r>
-        <w:t xml:space="preserve">that</w:t>
-      </w:r>
-      <w:r>
-        <w:t xml:space="preserve"> </w:t>
-      </w:r>
-      <w:r>
-        <w:t xml:space="preserve">the</w:t>
-      </w:r>
-      <w:r>
-        <w:t xml:space="preserve"> </w:t>
-      </w:r>
-      <w:r>
-        <w:t xml:space="preserve">Channel</w:t>
-      </w:r>
-      <w:r>
-        <w:t xml:space="preserve"> </w:t>
-      </w:r>
-      <w:r>
-        <w:t xml:space="preserve">Island</w:t>
-      </w:r>
-      <w:r>
-        <w:t xml:space="preserve"> </w:t>
-      </w:r>
-      <w:r>
-        <w:t xml:space="preserve">MPAs</w:t>
-      </w:r>
-      <w:r>
-        <w:t xml:space="preserve"> </w:t>
-      </w:r>
-      <w:r>
-        <w:t xml:space="preserve">have</w:t>
-      </w:r>
-      <w:r>
-        <w:t xml:space="preserve"> </w:t>
-      </w:r>
-      <w:r>
-        <w:t xml:space="preserve">increased</w:t>
-      </w:r>
-      <w:r>
-        <w:t xml:space="preserve"> </w:t>
-      </w:r>
-      <w:r>
-        <w:t xml:space="preserve">biomass</w:t>
-      </w:r>
-      <w:r>
-        <w:t xml:space="preserve"> </w:t>
-      </w:r>
-      <w:r>
-        <w:t xml:space="preserve">densities</w:t>
-      </w:r>
-      <w:r>
-        <w:t xml:space="preserve"> </w:t>
-      </w:r>
-      <w:r>
-        <w:t xml:space="preserve">inside</w:t>
-      </w:r>
-      <w:r>
-        <w:t xml:space="preserve"> </w:t>
-      </w:r>
-      <w:r>
-        <w:t xml:space="preserve">the</w:t>
+        <w:t xml:space="preserve">adapting</w:t>
       </w:r>
       <w:r>
         <w:t xml:space="preserve"> </w:t>
@@ -1629,690 +2319,6 @@
       <w:r>
         <w:t xml:space="preserve">MPAs.</w:t>
       </w:r>
-      <w:r>
-        <w:t xml:space="preserve"> </w:t>
-      </w:r>
-      <w:r>
-        <w:t xml:space="preserve">We</w:t>
-      </w:r>
-      <w:r>
-        <w:t xml:space="preserve"> </w:t>
-      </w:r>
-      <w:r>
-        <w:t xml:space="preserve">are</w:t>
-      </w:r>
-      <w:r>
-        <w:t xml:space="preserve"> </w:t>
-      </w:r>
-      <w:r>
-        <w:t xml:space="preserve">unable</w:t>
-      </w:r>
-      <w:r>
-        <w:t xml:space="preserve"> </w:t>
-      </w:r>
-      <w:r>
-        <w:t xml:space="preserve">to</w:t>
-      </w:r>
-      <w:r>
-        <w:t xml:space="preserve"> </w:t>
-      </w:r>
-      <w:r>
-        <w:t xml:space="preserve">find</w:t>
-      </w:r>
-      <w:r>
-        <w:t xml:space="preserve"> </w:t>
-      </w:r>
-      <w:r>
-        <w:t xml:space="preserve">a</w:t>
-      </w:r>
-      <w:r>
-        <w:t xml:space="preserve"> </w:t>
-      </w:r>
-      <w:r>
-        <w:t xml:space="preserve">clear</w:t>
-      </w:r>
-      <w:r>
-        <w:t xml:space="preserve"> </w:t>
-      </w:r>
-      <w:r>
-        <w:t xml:space="preserve">effect</w:t>
-      </w:r>
-      <w:r>
-        <w:t xml:space="preserve"> </w:t>
-      </w:r>
-      <w:r>
-        <w:t xml:space="preserve">of</w:t>
-      </w:r>
-      <w:r>
-        <w:t xml:space="preserve"> </w:t>
-      </w:r>
-      <w:r>
-        <w:t xml:space="preserve">these</w:t>
-      </w:r>
-      <w:r>
-        <w:t xml:space="preserve"> </w:t>
-      </w:r>
-      <w:r>
-        <w:t xml:space="preserve">same</w:t>
-      </w:r>
-      <w:r>
-        <w:t xml:space="preserve"> </w:t>
-      </w:r>
-      <w:r>
-        <w:t xml:space="preserve">MPAs</w:t>
-      </w:r>
-      <w:r>
-        <w:t xml:space="preserve"> </w:t>
-      </w:r>
-      <w:r>
-        <w:t xml:space="preserve">on</w:t>
-      </w:r>
-      <w:r>
-        <w:t xml:space="preserve"> </w:t>
-      </w:r>
-      <w:r>
-        <w:t xml:space="preserve">biomass</w:t>
-      </w:r>
-      <w:r>
-        <w:t xml:space="preserve"> </w:t>
-      </w:r>
-      <w:r>
-        <w:t xml:space="preserve">densities</w:t>
-      </w:r>
-      <w:r>
-        <w:t xml:space="preserve"> </w:t>
-      </w:r>
-      <w:r>
-        <w:t xml:space="preserve">of</w:t>
-      </w:r>
-      <w:r>
-        <w:t xml:space="preserve"> </w:t>
-      </w:r>
-      <w:r>
-        <w:t xml:space="preserve">targeted</w:t>
-      </w:r>
-      <w:r>
-        <w:t xml:space="preserve"> </w:t>
-      </w:r>
-      <w:r>
-        <w:t xml:space="preserve">finfish</w:t>
-      </w:r>
-      <w:r>
-        <w:t xml:space="preserve"> </w:t>
-      </w:r>
-      <w:r>
-        <w:t xml:space="preserve">throughout</w:t>
-      </w:r>
-      <w:r>
-        <w:t xml:space="preserve"> </w:t>
-      </w:r>
-      <w:r>
-        <w:t xml:space="preserve">the</w:t>
-      </w:r>
-      <w:r>
-        <w:t xml:space="preserve"> </w:t>
-      </w:r>
-      <w:r>
-        <w:t xml:space="preserve">Channel</w:t>
-      </w:r>
-      <w:r>
-        <w:t xml:space="preserve"> </w:t>
-      </w:r>
-      <w:r>
-        <w:t xml:space="preserve">Islands</w:t>
-      </w:r>
-      <w:r>
-        <w:t xml:space="preserve"> </w:t>
-      </w:r>
-      <w:r>
-        <w:t xml:space="preserve">region.</w:t>
-      </w:r>
-      <w:r>
-        <w:t xml:space="preserve"> </w:t>
-      </w:r>
-      <w:r>
-        <w:t xml:space="preserve">We</w:t>
-      </w:r>
-      <w:r>
-        <w:t xml:space="preserve"> </w:t>
-      </w:r>
-      <w:r>
-        <w:t xml:space="preserve">use</w:t>
-      </w:r>
-      <w:r>
-        <w:t xml:space="preserve"> </w:t>
-      </w:r>
-      <w:r>
-        <w:t xml:space="preserve">a</w:t>
-      </w:r>
-      <w:r>
-        <w:t xml:space="preserve"> </w:t>
-      </w:r>
-      <w:r>
-        <w:t xml:space="preserve">bio-economic</w:t>
-      </w:r>
-      <w:r>
-        <w:t xml:space="preserve"> </w:t>
-      </w:r>
-      <w:r>
-        <w:t xml:space="preserve">simulation</w:t>
-      </w:r>
-      <w:r>
-        <w:t xml:space="preserve"> </w:t>
-      </w:r>
-      <w:r>
-        <w:t xml:space="preserve">model</w:t>
-      </w:r>
-      <w:r>
-        <w:t xml:space="preserve"> </w:t>
-      </w:r>
-      <w:r>
-        <w:t xml:space="preserve">to</w:t>
-      </w:r>
-      <w:r>
-        <w:t xml:space="preserve"> </w:t>
-      </w:r>
-      <w:r>
-        <w:t xml:space="preserve">explain</w:t>
-      </w:r>
-      <w:r>
-        <w:t xml:space="preserve"> </w:t>
-      </w:r>
-      <w:r>
-        <w:t xml:space="preserve">this</w:t>
-      </w:r>
-      <w:r>
-        <w:t xml:space="preserve"> </w:t>
-      </w:r>
-      <w:r>
-        <w:t xml:space="preserve">discrepancy,</w:t>
-      </w:r>
-      <w:r>
-        <w:t xml:space="preserve"> </w:t>
-      </w:r>
-      <w:r>
-        <w:t xml:space="preserve">and</w:t>
-      </w:r>
-      <w:r>
-        <w:t xml:space="preserve"> </w:t>
-      </w:r>
-      <w:r>
-        <w:t xml:space="preserve">demonstrate</w:t>
-      </w:r>
-      <w:r>
-        <w:t xml:space="preserve"> </w:t>
-      </w:r>
-      <w:r>
-        <w:t xml:space="preserve">under</w:t>
-      </w:r>
-      <w:r>
-        <w:t xml:space="preserve"> </w:t>
-      </w:r>
-      <w:r>
-        <w:t xml:space="preserve">what</w:t>
-      </w:r>
-      <w:r>
-        <w:t xml:space="preserve"> </w:t>
-      </w:r>
-      <w:r>
-        <w:t xml:space="preserve">conditions</w:t>
-      </w:r>
-      <w:r>
-        <w:t xml:space="preserve"> </w:t>
-      </w:r>
-      <w:r>
-        <w:t xml:space="preserve">we</w:t>
-      </w:r>
-      <w:r>
-        <w:t xml:space="preserve"> </w:t>
-      </w:r>
-      <w:r>
-        <w:t xml:space="preserve">likely</w:t>
-      </w:r>
-      <w:r>
-        <w:t xml:space="preserve"> </w:t>
-      </w:r>
-      <w:r>
-        <w:t xml:space="preserve">can</w:t>
-      </w:r>
-      <w:r>
-        <w:t xml:space="preserve"> </w:t>
-      </w:r>
-      <w:r>
-        <w:t xml:space="preserve">and</w:t>
-      </w:r>
-      <w:r>
-        <w:t xml:space="preserve"> </w:t>
-      </w:r>
-      <w:r>
-        <w:t xml:space="preserve">cannot</w:t>
-      </w:r>
-      <w:r>
-        <w:t xml:space="preserve"> </w:t>
-      </w:r>
-      <w:r>
-        <w:t xml:space="preserve">clearly</w:t>
-      </w:r>
-      <w:r>
-        <w:t xml:space="preserve"> </w:t>
-      </w:r>
-      <w:r>
-        <w:t xml:space="preserve">estimate</w:t>
-      </w:r>
-      <w:r>
-        <w:t xml:space="preserve"> </w:t>
-      </w:r>
-      <w:r>
-        <w:t xml:space="preserve">the</w:t>
-      </w:r>
-      <w:r>
-        <w:t xml:space="preserve"> </w:t>
-      </w:r>
-      <w:r>
-        <w:t xml:space="preserve">regional</w:t>
-      </w:r>
-      <w:r>
-        <w:t xml:space="preserve"> </w:t>
-      </w:r>
-      <w:r>
-        <w:t xml:space="preserve">conservation</w:t>
-      </w:r>
-      <w:r>
-        <w:t xml:space="preserve"> </w:t>
-      </w:r>
-      <w:r>
-        <w:t xml:space="preserve">effects</w:t>
-      </w:r>
-      <w:r>
-        <w:t xml:space="preserve"> </w:t>
-      </w:r>
-      <w:r>
-        <w:t xml:space="preserve">of</w:t>
-      </w:r>
-      <w:r>
-        <w:t xml:space="preserve"> </w:t>
-      </w:r>
-      <w:r>
-        <w:t xml:space="preserve">MPAs.</w:t>
-      </w:r>
-      <w:r>
-        <w:t xml:space="preserve"> </w:t>
-      </w:r>
-      <w:r>
-        <w:t xml:space="preserve">We</w:t>
-      </w:r>
-      <w:r>
-        <w:t xml:space="preserve"> </w:t>
-      </w:r>
-      <w:r>
-        <w:t xml:space="preserve">show</w:t>
-      </w:r>
-      <w:r>
-        <w:t xml:space="preserve"> </w:t>
-      </w:r>
-      <w:r>
-        <w:t xml:space="preserve">that</w:t>
-      </w:r>
-      <w:r>
-        <w:t xml:space="preserve"> </w:t>
-      </w:r>
-      <w:r>
-        <w:t xml:space="preserve">MPA</w:t>
-      </w:r>
-      <w:r>
-        <w:t xml:space="preserve"> </w:t>
-      </w:r>
-      <w:r>
-        <w:t xml:space="preserve">effect</w:t>
-      </w:r>
-      <w:r>
-        <w:t xml:space="preserve"> </w:t>
-      </w:r>
-      <w:r>
-        <w:t xml:space="preserve">sizes</w:t>
-      </w:r>
-      <w:r>
-        <w:t xml:space="preserve"> </w:t>
-      </w:r>
-      <w:r>
-        <w:t xml:space="preserve">less</w:t>
-      </w:r>
-      <w:r>
-        <w:t xml:space="preserve"> </w:t>
-      </w:r>
-      <w:r>
-        <w:t xml:space="preserve">than</w:t>
-      </w:r>
-      <w:r>
-        <w:t xml:space="preserve"> </w:t>
-      </w:r>
-      <w:r>
-        <w:t xml:space="preserve">30%</w:t>
-      </w:r>
-      <w:r>
-        <w:t xml:space="preserve"> </w:t>
-      </w:r>
-      <w:r>
-        <w:t xml:space="preserve">are</w:t>
-      </w:r>
-      <w:r>
-        <w:t xml:space="preserve"> </w:t>
-      </w:r>
-      <w:r>
-        <w:t xml:space="preserve">likely</w:t>
-      </w:r>
-      <w:r>
-        <w:t xml:space="preserve"> </w:t>
-      </w:r>
-      <w:r>
-        <w:t xml:space="preserve">to</w:t>
-      </w:r>
-      <w:r>
-        <w:t xml:space="preserve"> </w:t>
-      </w:r>
-      <w:r>
-        <w:t xml:space="preserve">be</w:t>
-      </w:r>
-      <w:r>
-        <w:t xml:space="preserve"> </w:t>
-      </w:r>
-      <w:r>
-        <w:t xml:space="preserve">difficult</w:t>
-      </w:r>
-      <w:r>
-        <w:t xml:space="preserve"> </w:t>
-      </w:r>
-      <w:r>
-        <w:t xml:space="preserve">to</w:t>
-      </w:r>
-      <w:r>
-        <w:t xml:space="preserve"> </w:t>
-      </w:r>
-      <w:r>
-        <w:t xml:space="preserve">detect,</w:t>
-      </w:r>
-      <w:r>
-        <w:t xml:space="preserve"> </w:t>
-      </w:r>
-      <w:r>
-        <w:t xml:space="preserve">and</w:t>
-      </w:r>
-      <w:r>
-        <w:t xml:space="preserve"> </w:t>
-      </w:r>
-      <w:r>
-        <w:t xml:space="preserve">the</w:t>
-      </w:r>
-      <w:r>
-        <w:t xml:space="preserve"> </w:t>
-      </w:r>
-      <w:r>
-        <w:t xml:space="preserve">size</w:t>
-      </w:r>
-      <w:r>
-        <w:t xml:space="preserve"> </w:t>
-      </w:r>
-      <w:r>
-        <w:t xml:space="preserve">of</w:t>
-      </w:r>
-      <w:r>
-        <w:t xml:space="preserve"> </w:t>
-      </w:r>
-      <w:r>
-        <w:t xml:space="preserve">many</w:t>
-      </w:r>
-      <w:r>
-        <w:t xml:space="preserve"> </w:t>
-      </w:r>
-      <w:r>
-        <w:t xml:space="preserve">MPA</w:t>
-      </w:r>
-      <w:r>
-        <w:t xml:space="preserve"> </w:t>
-      </w:r>
-      <w:r>
-        <w:t xml:space="preserve">networks</w:t>
-      </w:r>
-      <w:r>
-        <w:t xml:space="preserve"> </w:t>
-      </w:r>
-      <w:r>
-        <w:t xml:space="preserve">suggests</w:t>
-      </w:r>
-      <w:r>
-        <w:t xml:space="preserve"> </w:t>
-      </w:r>
-      <w:r>
-        <w:t xml:space="preserve">that</w:t>
-      </w:r>
-      <w:r>
-        <w:t xml:space="preserve"> </w:t>
-      </w:r>
-      <w:r>
-        <w:t xml:space="preserve">effect</w:t>
-      </w:r>
-      <w:r>
-        <w:t xml:space="preserve"> </w:t>
-      </w:r>
-      <w:r>
-        <w:t xml:space="preserve">sizes</w:t>
-      </w:r>
-      <w:r>
-        <w:t xml:space="preserve"> </w:t>
-      </w:r>
-      <w:r>
-        <w:t xml:space="preserve">may</w:t>
-      </w:r>
-      <w:r>
-        <w:t xml:space="preserve"> </w:t>
-      </w:r>
-      <w:r>
-        <w:t xml:space="preserve">often</w:t>
-      </w:r>
-      <w:r>
-        <w:t xml:space="preserve"> </w:t>
-      </w:r>
-      <w:r>
-        <w:t xml:space="preserve">be</w:t>
-      </w:r>
-      <w:r>
-        <w:t xml:space="preserve"> </w:t>
-      </w:r>
-      <w:r>
-        <w:t xml:space="preserve">smaller</w:t>
-      </w:r>
-      <w:r>
-        <w:t xml:space="preserve"> </w:t>
-      </w:r>
-      <w:r>
-        <w:t xml:space="preserve">than</w:t>
-      </w:r>
-      <w:r>
-        <w:t xml:space="preserve"> </w:t>
-      </w:r>
-      <w:r>
-        <w:t xml:space="preserve">30%.</w:t>
-      </w:r>
-      <w:r>
-        <w:t xml:space="preserve"> </w:t>
-      </w:r>
-      <w:r>
-        <w:t xml:space="preserve">Our</w:t>
-      </w:r>
-      <w:r>
-        <w:t xml:space="preserve"> </w:t>
-      </w:r>
-      <w:r>
-        <w:t xml:space="preserve">results</w:t>
-      </w:r>
-      <w:r>
-        <w:t xml:space="preserve"> </w:t>
-      </w:r>
-      <w:r>
-        <w:t xml:space="preserve">provide</w:t>
-      </w:r>
-      <w:r>
-        <w:t xml:space="preserve"> </w:t>
-      </w:r>
-      <w:r>
-        <w:t xml:space="preserve">a</w:t>
-      </w:r>
-      <w:r>
-        <w:t xml:space="preserve"> </w:t>
-      </w:r>
-      <w:r>
-        <w:t xml:space="preserve">novel</w:t>
-      </w:r>
-      <w:r>
-        <w:t xml:space="preserve"> </w:t>
-      </w:r>
-      <w:r>
-        <w:t xml:space="preserve">assessment</w:t>
-      </w:r>
-      <w:r>
-        <w:t xml:space="preserve"> </w:t>
-      </w:r>
-      <w:r>
-        <w:t xml:space="preserve">of</w:t>
-      </w:r>
-      <w:r>
-        <w:t xml:space="preserve"> </w:t>
-      </w:r>
-      <w:r>
-        <w:t xml:space="preserve">the</w:t>
-      </w:r>
-      <w:r>
-        <w:t xml:space="preserve"> </w:t>
-      </w:r>
-      <w:r>
-        <w:t xml:space="preserve">regional</w:t>
-      </w:r>
-      <w:r>
-        <w:t xml:space="preserve"> </w:t>
-      </w:r>
-      <w:r>
-        <w:t xml:space="preserve">effects</w:t>
-      </w:r>
-      <w:r>
-        <w:t xml:space="preserve"> </w:t>
-      </w:r>
-      <w:r>
-        <w:t xml:space="preserve">of</w:t>
-      </w:r>
-      <w:r>
-        <w:t xml:space="preserve"> </w:t>
-      </w:r>
-      <w:r>
-        <w:t xml:space="preserve">a</w:t>
-      </w:r>
-      <w:r>
-        <w:t xml:space="preserve"> </w:t>
-      </w:r>
-      <w:r>
-        <w:t xml:space="preserve">large</w:t>
-      </w:r>
-      <w:r>
-        <w:t xml:space="preserve"> </w:t>
-      </w:r>
-      <w:r>
-        <w:t xml:space="preserve">and</w:t>
-      </w:r>
-      <w:r>
-        <w:t xml:space="preserve"> </w:t>
-      </w:r>
-      <w:r>
-        <w:t xml:space="preserve">iconic</w:t>
-      </w:r>
-      <w:r>
-        <w:t xml:space="preserve"> </w:t>
-      </w:r>
-      <w:r>
-        <w:t xml:space="preserve">Marine</w:t>
-      </w:r>
-      <w:r>
-        <w:t xml:space="preserve"> </w:t>
-      </w:r>
-      <w:r>
-        <w:t xml:space="preserve">Protected</w:t>
-      </w:r>
-      <w:r>
-        <w:t xml:space="preserve"> </w:t>
-      </w:r>
-      <w:r>
-        <w:t xml:space="preserve">Area</w:t>
-      </w:r>
-      <w:r>
-        <w:t xml:space="preserve"> </w:t>
-      </w:r>
-      <w:r>
-        <w:t xml:space="preserve">network,</w:t>
-      </w:r>
-      <w:r>
-        <w:t xml:space="preserve"> </w:t>
-      </w:r>
-      <w:r>
-        <w:t xml:space="preserve">and</w:t>
-      </w:r>
-      <w:r>
-        <w:t xml:space="preserve"> </w:t>
-      </w:r>
-      <w:r>
-        <w:t xml:space="preserve">provide</w:t>
-      </w:r>
-      <w:r>
-        <w:t xml:space="preserve"> </w:t>
-      </w:r>
-      <w:r>
-        <w:t xml:space="preserve">guidance</w:t>
-      </w:r>
-      <w:r>
-        <w:t xml:space="preserve"> </w:t>
-      </w:r>
-      <w:r>
-        <w:t xml:space="preserve">for</w:t>
-      </w:r>
-      <w:r>
-        <w:t xml:space="preserve"> </w:t>
-      </w:r>
-      <w:r>
-        <w:t xml:space="preserve">communities</w:t>
-      </w:r>
-      <w:r>
-        <w:t xml:space="preserve"> </w:t>
-      </w:r>
-      <w:r>
-        <w:t xml:space="preserve">charged</w:t>
-      </w:r>
-      <w:r>
-        <w:t xml:space="preserve"> </w:t>
-      </w:r>
-      <w:r>
-        <w:t xml:space="preserve">with</w:t>
-      </w:r>
-      <w:r>
-        <w:t xml:space="preserve"> </w:t>
-      </w:r>
-      <w:r>
-        <w:t xml:space="preserve">monitoring</w:t>
-      </w:r>
-      <w:r>
-        <w:t xml:space="preserve"> </w:t>
-      </w:r>
-      <w:r>
-        <w:t xml:space="preserve">and</w:t>
-      </w:r>
-      <w:r>
-        <w:t xml:space="preserve"> </w:t>
-      </w:r>
-      <w:r>
-        <w:t xml:space="preserve">adapting</w:t>
-      </w:r>
-      <w:r>
-        <w:t xml:space="preserve"> </w:t>
-      </w:r>
-      <w:r>
-        <w:t xml:space="preserve">MPAs.</w:t>
-      </w:r>
     </w:p>
     <w:p>
       <w:pPr>
@@ -2375,7 +2381,7 @@
         <w:pStyle w:val="FirstParagraph"/>
       </w:pPr>
       <w:r>
-        <w:t xml:space="preserve">Healthy marine ecosystems are critical to the well-being of the planet. Marine protected areas (MPAs) are increasingly being used to conserve and manage these ecosystems. Our study pairs theory with empirical methods to show that the regional conservation effects of marine protected areas can be highly variable and dependent on human drivers. We find no statistically clear effect of a large and well protected network of MPAs in the Channel Island, California, on targeted finfish after 14 years of protection, which our simulation analysis suggests is actually to be expected. MPA practitioners must clearly communicate expectations from MPA networks, and plan monitoring and adaptations strategies that directly address the challenges of estimating regional conservation effects of protected areas.</w:t>
+        <w:t xml:space="preserve">Healthy marine ecosystems are critical to the well-being of the planet. Marine protected areas (MPAs) are increasingly being used to conserve and manage these ecosystems. Our study pairs theory with empirical methods to show that the population-level conservation effects of marine protected areas can be highly variable and dependent on human drivers. We find no statistically clear effect of a large and well protected network of MPAs in the Channel Island, California, on targeted finfish after 14 years of protection, which our simulation analysis suggests is actually to be expected. MPA practitioners must clearly communicate expectations from MPA networks, and plan monitoring and adaptations strategies that directly address the challenges of estimating population-level conservation effects of protected areas.</w:t>
       </w:r>
     </w:p>
     <w:p>
@@ -2522,7 +2528,7 @@
         <w:pStyle w:val="BodyText"/>
       </w:pPr>
       <w:r>
-        <w:t xml:space="preserve">Recent international agreements to expand MPAs (most proximately, the Convention on Biological Diversity’s Strategic Plan for Biodiversity, which calls for 10% of coastal waters to be protected inside MPAs by 2020 and the International Union for Conservation of Nature call for 30% by 2030) are based on the expectation that well-designed MPAs will achieve benefits both within, and outside, their borders. Indeed, Numerous studies provide evidence that well-enforced and appropriately sized MPAs can produce conservation benefits within their borders</w:t>
+        <w:t xml:space="preserve">Recent international agreements to expand MPAs (most proximately, the Convention on Biological Diversity’s Strategic Plan for Biodiversity, which calls for 10% of coastal waters to be protected inside MPAs by 2020 and the International Union for Conservation of Nature call for 30% by 2030) are based on the expectation that well-designed MPAs will achieve benefits both within, and outside, their borders. Numerous studies provide evidence that well-enforced and appropriately sized MPAs can produce conservation benefits within their borders</w:t>
       </w:r>
       <w:r>
         <w:t xml:space="preserve"> </w:t>
@@ -2531,7 +2537,7 @@
         <w:t xml:space="preserve">(5–8)</w:t>
       </w:r>
       <w:r>
-        <w:t xml:space="preserve">. However, our collective scientific understanding of the regional-scale conservation and fishery impacts of current and future MPAs is surprisingly limited.</w:t>
+        <w:t xml:space="preserve">. However, our collective scientific understanding of the regional-scale impacts of current and future MPAs on fish populations and fisheries is surprisingly limited.</w:t>
       </w:r>
     </w:p>
     <w:p>
@@ -2539,7 +2545,7 @@
         <w:pStyle w:val="BodyText"/>
       </w:pPr>
       <w:r>
-        <w:t xml:space="preserve">As conservation benefits accrue inside MPAs, theory holds that MPAs can affect the waters beyond their borders through the spillover of adult and larval fish from the protected to the fished areas, as well as through displacement of fishing effort. Several studies have documented empirical evidence for the existence of adult or larval spillover affecting both abundance and fisheries</w:t>
+        <w:t xml:space="preserve">As conservation benefits accrue inside MPAs, theory holds that MPAs can affect the waters beyond their borders through the spillover of adult and larval fish from the protected to the fished areas, as well as through displacement of fishing effort. These dynamics link fish both inside and outside of MPAs as part of a shared biological stock; the population. Several studies have documented empirical evidence for the existence of adult or larval spillover affecting both abundance and fisheries</w:t>
       </w:r>
       <w:r>
         <w:t xml:space="preserve"> </w:t>
@@ -2572,7 +2578,7 @@
         <w:t xml:space="preserve"> </w:t>
       </w:r>
       <w:r>
-        <w:t xml:space="preserve">MPA placement. However, empirically detecting the regional net effects of spillover on fish populations and fisheries is much more difficult. From a fishery perspective, are spillover benefits sufficient to offset losses in fishing grounds and changes in responses of displaced fishers caused by an MPA? From a conservation perspective, how much does the buildup of fish inside an MPA increase biomass outside the protected area? Overall, what are the regional effects of MPAs?</w:t>
+        <w:t xml:space="preserve">MPA placement. However, empirically detecting the net effects of spillover on entire fish populations and fisheries is much more difficult. From a fishery perspective, are spillover benefits sufficient to offset losses in fishing grounds and changes in responses of displaced fishers caused by an MPA? From a conservation perspective, how much does the buildup of fish inside an MPA increase biomass outside the protected area? Overall, what are the population-level effects of MPAs?</w:t>
       </w:r>
     </w:p>
     <w:p>
@@ -2580,7 +2586,7 @@
         <w:pStyle w:val="BodyText"/>
       </w:pPr>
       <w:r>
-        <w:t xml:space="preserve">As stakeholders around the world seek to use MPAs in marine resource management portfolios, it is critical that we develop a better understanding of the magnitude and drivers of regional-scale MPA effects. This is particularly true in the context of a changing climate, in which</w:t>
+        <w:t xml:space="preserve">As stakeholders around the world seek to use MPAs in marine resource management portfolios, it is critical that we develop a better understanding of the magnitude and drivers of population-level MPA effects. This is particularly true in the context of a changing climate, in which</w:t>
       </w:r>
       <w:r>
         <w:t xml:space="preserve"> </w:t>
@@ -2624,7 +2630,7 @@
         <w:pStyle w:val="BodyText"/>
       </w:pPr>
       <w:r>
-        <w:t xml:space="preserve">We use data from the first 14 years of protection to provide what is to our knowledge the first empirical assessment of the regional effect of a large MPA network on a wide array of finfish species. For the purpose of this study, we define a regional effect as the effect of MPAs on the mean biomass density of targeted finfish both inside and outside of MPAs. In contrast to clear differences in biomass densities observed inside and outside of well protected MPAs both globally</w:t>
+        <w:t xml:space="preserve">We use data from the first 14 years of protection to provide what is to our knowledge the first empirical assessment of the population-level effect of a large MPA network on a wide array of finfish species. In contrast to clear differences in biomass densities observed inside and outside of well protected MPAs both globally</w:t>
       </w:r>
       <w:r>
         <w:t xml:space="preserve"> </w:t>
@@ -2648,7 +2654,7 @@
         <w:t xml:space="preserve"> </w:t>
       </w:r>
       <w:r>
-        <w:t xml:space="preserve">we are unable to detect a clear regional effect from the Channel Islands MPAs. We build off of existing MPA theory to consider why this might be, and provide guidance for scientists and managers as to when and how we might expect to estimate the regional conservation effects of MPAs.</w:t>
+        <w:t xml:space="preserve">we are unable to detect a clear population effect from the Channel Islands MPAs. We build off of existing MPA theory to consider why this might be, and provide guidance for scientists and managers as to when and how we might expect to estimate the population-level conservation effects of MPAs.</w:t>
       </w:r>
     </w:p>
     <w:p>
@@ -2665,9 +2671,9 @@
       <w:pPr>
         <w:pStyle w:val="Heading3"/>
       </w:pPr>
-      <w:bookmarkStart w:id="28" w:name="what-are-the-regional-effects-of-mpas"/>
-      <w:r>
-        <w:t xml:space="preserve">What Are the Regional Effects of MPAs?</w:t>
+      <w:bookmarkStart w:id="28" w:name="X433a6620d894e959fa2498602c6a5f6e3eaff2e"/>
+      <w:r>
+        <w:t xml:space="preserve">What Are the Population-Level Effects of MPAs?</w:t>
       </w:r>
       <w:bookmarkEnd w:id="28"/>
     </w:p>
@@ -2693,7 +2699,7 @@
         <w:pStyle w:val="BodyText"/>
       </w:pPr>
       <w:r>
-        <w:t xml:space="preserve">We define the regional conservation effects of MPAs as the change in mean total biomass densities of targeted finfish both inside and outside of MPAs, relative to the mean total biomass densities of targeted finfish inside and outside of MPAs that would have occurred without the MPAs. While other outcomes such as increased biodiversity or resiliency are also important to conservation, these are beyond the scope of this analysis). As an example of a regional MPA effect, consider a evenly distributed population that has 50% of its range protected by an MPA. Suppose that the MPA increase biomass densities inside the reserves by 20%, and by 0% outside the reserve. By our metric the regional conservation effect of the MPA would be 10%.</w:t>
+        <w:t xml:space="preserve">We define the population-level conservation effects of MPAs as the change in total mean biomass densities of targeted finfish both inside and outside of MPAs, relative to the total mean biomass densities of targeted finfish inside and outside of MPAs that would have occurred without the MPAs. While other outcomes such as increased biodiversity or resiliency are also important to conservation, these are beyond the scope of this analysis). As an example of a population-level MPA effect, consider a evenly distributed population that has 50% of its range protected by an MPA. Suppose that the MPA increase biomass densities inside the reserves by 20%, and by 0% outside the reserve. By our metric the population conservation effect of the MPA would be 10%.</w:t>
       </w:r>
     </w:p>
     <w:p>
@@ -2701,7 +2707,7 @@
         <w:pStyle w:val="BodyText"/>
       </w:pPr>
       <w:r>
-        <w:t xml:space="preserve">Numerous factors can affect the regional effects of MPAs. These include the scale of adult and larval dispersal relative to the size of the MPAs</w:t>
+        <w:t xml:space="preserve">Numerous factors can affect the population effects of MPAs. These include the scale of adult and larval dispersal relative to the size of the MPAs</w:t>
       </w:r>
       <w:r>
         <w:t xml:space="preserve"> </w:t>
@@ -2924,7 +2930,7 @@
         <w:pStyle w:val="BodyText"/>
       </w:pPr>
       <w:r>
-        <w:t xml:space="preserve">Unfortunately, these response ratios do not provide sufficient evidence for significant regional-scale effects of the Channel Islands MPAs. Control sites used in calculating response ratios are often selected based on abiotic or ecological traits such as habitat characteristics</w:t>
+        <w:t xml:space="preserve">Unfortunately, these response ratios do not provide sufficient evidence for significant population-level effects of the Channel Islands MPAs. Control sites used in calculating response ratios are often selected based on abiotic or ecological traits such as habitat characteristics</w:t>
       </w:r>
       <w:r>
         <w:t xml:space="preserve"> </w:t>
@@ -2951,7 +2957,7 @@
         <w:t xml:space="preserve"> </w:t>
       </w:r>
       <w:r>
-        <w:t xml:space="preserve">site affects their status as controls, as does displacement of fishing effort from MPAs to control sites. In theory, control sites far enough away to negate both biological spillover and concentration by the fishing fleet could be selected, but finding suitably far sites that are also appropriate proxies for the ecological and economic context of the MPAs may be challenging. As a result of these challenges, response ratios can be a highly imprecise and biased measure of the regional conservation effect of an MPA network</w:t>
+        <w:t xml:space="preserve">site affects their status as controls, as does displacement of fishing effort from MPAs to control sites. In theory, control sites far enough away to negate both biological spillover and concentration by the fishing fleet could be selected, but finding suitably far sites that are also appropriate proxies for the ecological and economic context of the MPAs may be challenging. As a result of these challenges, response ratios can be a highly imprecise and biased measure of the population-level conservation effect of an MPA network</w:t>
       </w:r>
       <w:r>
         <w:t xml:space="preserve"> </w:t>
@@ -2977,7 +2983,7 @@
         <w:t xml:space="preserve">(26)</w:t>
       </w:r>
       <w:r>
-        <w:t xml:space="preserve">, and updated here, as evidence that the MPAs are providing effective protection of targeted fish biomass inside their borders, particularly in light of the general increase in response ratios over time. But, we cannot use these response ratio results serve as a definitive indicator of overall regional effects of the MPAs.</w:t>
+        <w:t xml:space="preserve">, and updated here, as evidence that the MPAs are providing effective protection of targeted fish biomass inside their borders, particularly in light of the general increase in response ratios over time. But, we cannot use these response ratio results serve as a definitive indicator of overall population effects of the MPAs.</w:t>
       </w:r>
     </w:p>
     <w:p>
@@ -3003,7 +3009,7 @@
         <w:t xml:space="preserve"> </w:t>
       </w:r>
       <w:r>
-        <w:t xml:space="preserve">simulated regional MPA effect from each of those simulations. This provides us with a distribution of simulated regional MPA effects that could plausibly generate the types of response ratios actually observed in the Channel Islands.</w:t>
+        <w:t xml:space="preserve">simulated population-level MPA effect from each of those simulations. This provides us with a distribution of simulated population-level MPA effects that could plausibly generate the types of response ratios actually observed in the Channel Islands.</w:t>
       </w:r>
     </w:p>
     <w:p>
@@ -3011,13 +3017,13 @@
         <w:pStyle w:val="BodyText"/>
       </w:pPr>
       <w:r>
-        <w:t xml:space="preserve">The response ratio trends we observe in the data could plausibly be produced by a wide range of regional MPA effects (Fig.</w:t>
+        <w:t xml:space="preserve">The response ratio trends we observe in the data could plausibly be produced by a wide range of population-level MPA effects (Fig.</w:t>
       </w:r>
       <w:r>
         <w:t xml:space="preserve">1</w:t>
       </w:r>
       <w:r>
-        <w:t xml:space="preserve">). Response ratios well over one were associated with regional MPA effects generally less than 25%, and, importantly, many simulations produced large response ratios but regional MPA effects close to 0% This can occur if for example fishing pressure is only moderate, adult movement is low, larval dispersal is high, and displaced fishing effort concentrates around the border of the MPAs. The response ratio results previously published for this region do not serve as sufficient evidence for the regional conservation effects of the Channel Islands MPA network.</w:t>
+        <w:t xml:space="preserve">). Response ratios well over one were associated with population-level MPA effects generally less than 25%, and, importantly, many simulations produced large response ratios but population-level MPA effects close to 0% This can occur if for example fishing pressure is only moderate, adult movement is low, larval dispersal is high, and displaced fishing effort concentrates around the border of the MPAs. The response ratio results previously published for this region do not serve as sufficient evidence for the population-level conservation effects of the Channel Islands MPA network.</w:t>
       </w:r>
     </w:p>
     <w:p>
@@ -3029,7 +3035,7 @@
           <wp:inline>
             <wp:extent cx="5334000" cy="6667500"/>
             <wp:effectExtent b="0" l="0" r="0" t="0"/>
-            <wp:docPr descr="Figure 1: 90% Posterior probability distributions of response ratios for targeted species (x-axis) over time (y-axis) in blue. Simulated MPA effect on biomass densities matched to empirical response ratios in red. For response ratios, a value of zero indicates that biomass densities of targeted and non-targeted species are identical inside and outside MPAs, a value of 1 indicates that biomass densities of targeted species are 100% greater inside MPAs than outside. For MPA effect, a value of zero indicates that mean biomass densities are identical in the with- and without- MPA scenarios. A value of 1 indicates that mean biomass densities are 100% greater in the scenario with MPAs than the scenario without MPAs." title="" id="1" name="Picture"/>
+            <wp:docPr descr="Figure 1: 90% Posterior probability distributions of response ratios for targeted species (x-axis) over time (y-axis) in blue. Simulated population-level (pop.) effect on biomass densities matched to empirical response ratios in red. For response ratios, a value of zero indicates that biomass densities of targeted and non-targeted species are identical inside and outside MPAs, a value of 1 indicates that biomass densities of targeted species are 100% greater inside MPAs than outside. For MPA effect, a value of zero indicates that mean biomass densities are identical in the with- and without- MPA scenarios. A value of 1 indicates that mean biomass densities are 100% greater in the scenario with MPAs than the scenario without MPAs." title="" id="1" name="Picture"/>
             <a:graphic>
               <a:graphicData uri="http://schemas.openxmlformats.org/drawingml/2006/picture">
                 <pic:pic>
@@ -3072,7 +3078,7 @@
         <w:pStyle w:val="ImageCaption"/>
       </w:pPr>
       <w:r>
-        <w:t xml:space="preserve">Figure 1: 90% Posterior probability distributions of response ratios for targeted species (x-axis) over time (y-axis) in blue. Simulated MPA effect on biomass densities matched to empirical response ratios in red. For response ratios, a value of zero indicates that biomass densities of targeted and non-targeted species are identical inside and outside MPAs, a value of 1 indicates that biomass densities of targeted species are 100% greater inside MPAs than outside. For MPA effect, a value of zero indicates that mean biomass densities are identical in the with- and without- MPA scenarios. A value of 1 indicates that mean biomass densities are 100% greater in the scenario with MPAs than the scenario without MPAs.</w:t>
+        <w:t xml:space="preserve">Figure 1: 90% Posterior probability distributions of response ratios for targeted species (x-axis) over time (y-axis) in blue. Simulated population-level (pop.) effect on biomass densities matched to empirical response ratios in red. For response ratios, a value of zero indicates that biomass densities of targeted and non-targeted species are identical inside and outside MPAs, a value of 1 indicates that biomass densities of targeted species are 100% greater inside MPAs than outside. For MPA effect, a value of zero indicates that mean biomass densities are identical in the with- and without- MPA scenarios. A value of 1 indicates that mean biomass densities are 100% greater in the scenario with MPAs than the scenario without MPAs.</w:t>
       </w:r>
     </w:p>
     <w:p>
@@ -3080,7 +3086,7 @@
         <w:pStyle w:val="BodyText"/>
       </w:pPr>
       <w:r>
-        <w:t xml:space="preserve">Given the potential unreliability of response ratios for the task, in an ideal world how would we empirically measure the regional effects of MPAs? The perfect experiment would involve two parallel worlds that were identical, except for the implementation of an MPA. In world</w:t>
+        <w:t xml:space="preserve">Given the potential unreliability of response ratios for the task, in an ideal world how would we empirically measure the population-level effects of MPAs? The perfect experiment would involve two parallel worlds that were identical, except for the implementation of an MPA. In world</w:t>
       </w:r>
       <w:r>
         <w:t xml:space="preserve"> </w:t>
@@ -3217,7 +3223,7 @@
         <w:t xml:space="preserve">Chromis punctipinnis</w:t>
       </w:r>
       <w:r>
-        <w:t xml:space="preserve">) (See Table.S2 for a complete list of species). We used a Bayesian difference-in-difference regression to estimate any difference in mean total biomass densities of fin-fish species targeted by fishing effort (i.e., those potentially affected by an MPA) and those species not targeted by fishing before and after MPA implementation</w:t>
+        <w:t xml:space="preserve">) (See Table.S2 for a complete list of species). We used a Bayesian difference-in-difference regression to estimate any difference in total mean biomass densities of fin-fish species targeted by fishing effort (i.e., those potentially affected by an MPA) and those species not targeted by fishing before and after MPA implementation</w:t>
       </w:r>
       <w:r>
         <w:t xml:space="preserve"> </w:t>
@@ -3226,7 +3232,7 @@
         <w:t xml:space="preserve">(51)</w:t>
       </w:r>
       <w:r>
-        <w:t xml:space="preserve">. The result of this regression is, conditional on the assumptions of the model, an estimate of the effect of the MPAs on the mean total biomass densities of targeted species throughout the Channel Islands.</w:t>
+        <w:t xml:space="preserve">. The result of this regression is, conditional on the assumptions of the model, an estimate of the effect of the MPAs on the total mean biomass densities of targeted species throughout the Channel Islands.</w:t>
       </w:r>
     </w:p>
     <w:p>
@@ -3246,7 +3252,7 @@
         <w:t xml:space="preserve"> </w:t>
       </w:r>
       <w:r>
-        <w:t xml:space="preserve">- 70%). Over the next six years the model estimates greater probabilities of an increasingly positive MPA effect, peaking in 2009-2011 with a median estimate of MPA effect of a 81% increase in mean total biomass density of targeted species (90% credible interval 41%</w:t>
+        <w:t xml:space="preserve">- 70%). Over the next six years the model estimates greater probabilities of an increasingly positive MPA effect, peaking in 2009-2011 with a median estimate of MPA effect of a 81% increase in total mean biomass density of targeted species (90% credible interval 41%</w:t>
       </w:r>
       <w:r>
         <w:t xml:space="preserve"> </w:t>
@@ -3279,7 +3285,7 @@
           <wp:inline>
             <wp:extent cx="5334000" cy="4000500"/>
             <wp:effectExtent b="0" l="0" r="0" t="0"/>
-            <wp:docPr descr="Figure 2: Results of difference-in-difference regression estimating the regional effect of the Channel Island MPAs on mean total biomass densities of targeted species (difference in mean total biomass density of targeted species over time relative to expected levels using non-targeted species as a control). Grey distributions show posterior probability distribution of estimated MPA effect; red point is median estimated effect, thicker red section 50% credible interval, thinner red line 90% credible interval). Blue distributions in background show range of MPA effects produced by simulation model tuned to reflect the dynamics of the Channel Island MPAs (black dashed line is median simulated value). Results are estimated in blocks of three years, including years greater than or equal to left-hand value and less than right-hand value." title="" id="1" name="Picture"/>
+            <wp:docPr descr="Figure 2: Results of difference-in-difference regression estimating the population effect of the Channel Island MPAs on total mean biomass densities of targeted species (difference in total mean biomass density of targeted species over time relative to expected levels using non-targeted species as a control). Grey distributions show posterior probability distribution of estimated MPA effect; red point is median estimated effect, thicker red section 50% credible interval, thinner red line 90% credible interval). Blue distributions in background show range of MPA effects produced by simulation model tuned to reflect the dynamics of the Channel Island MPAs (black dashed line is median simulated value). Results are estimated in blocks of three years, including years greater than or equal to left-hand value and less than right-hand value." title="" id="1" name="Picture"/>
             <a:graphic>
               <a:graphicData uri="http://schemas.openxmlformats.org/drawingml/2006/picture">
                 <pic:pic>
@@ -3322,7 +3328,7 @@
         <w:pStyle w:val="ImageCaption"/>
       </w:pPr>
       <w:r>
-        <w:t xml:space="preserve">Figure 2: Results of difference-in-difference regression estimating the regional effect of the Channel Island MPAs on mean total biomass densities of targeted species (difference in mean total biomass density of targeted species over time relative to expected levels using non-targeted species as a control). Grey distributions show posterior probability distribution of estimated MPA effect; red point is median estimated effect, thicker red section 50% credible interval, thinner red line 90% credible interval). Blue distributions in background show range of MPA effects produced by simulation model tuned to reflect the dynamics of the Channel Island MPAs (black dashed line is median simulated value). Results are estimated in blocks of three years, including years greater than or equal to left-hand value and less than right-hand value.</w:t>
+        <w:t xml:space="preserve">Figure 2: Results of difference-in-difference regression estimating the population effect of the Channel Island MPAs on total mean biomass densities of targeted species (difference in total mean biomass density of targeted species over time relative to expected levels using non-targeted species as a control). Grey distributions show posterior probability distribution of estimated MPA effect; red point is median estimated effect, thicker red section 50% credible interval, thinner red line 90% credible interval). Blue distributions in background show range of MPA effects produced by simulation model tuned to reflect the dynamics of the Channel Island MPAs (black dashed line is median simulated value). Results are estimated in blocks of three years, including years greater than or equal to left-hand value and less than right-hand value.</w:t>
       </w:r>
     </w:p>
     <w:p>
@@ -3330,7 +3336,7 @@
         <w:pStyle w:val="BodyText"/>
       </w:pPr>
       <w:r>
-        <w:t xml:space="preserve">How can we explain the lack of a clear regional MPA effect after over ten years of protection? One explanation may lie in fleet dynamics. Much of the theoretical literature on MPAs assumes that all else being equal larger reserves produce larger conservation gains</w:t>
+        <w:t xml:space="preserve">How can we explain the lack of a clear population-level MPA effect after over ten years of protection? One explanation may lie in fleet dynamics. Much of the theoretical literature on MPAs assumes that all else being equal larger reserves produce larger conservation gains</w:t>
       </w:r>
       <w:r>
         <w:t xml:space="preserve"> </w:t>
@@ -3457,7 +3463,7 @@
         <w:t xml:space="preserve">Sebastes</w:t>
       </w:r>
       <w:r>
-        <w:t xml:space="preserve">. We hypothesize that the recent evidence for a decline in densities of targeted species is due to environmental conditions that disproportionately affect the targeted group (and not for example due to concentrated fishing pressure outside the reserves). The practical result of this is that in the presence of this marine heatwave the non-targeted species may no longer serve as an effective control for the evolution of biomass densities of tartegeted finfish in the absence of the MPAs (a violation of the</w:t>
+        <w:t xml:space="preserve">. We hypothesize that the recent evidence for a decline in densities of targeted species is due to environmental conditions that disproportionately affect the targeted group (and not for example due to concentrated fishing pressure outside the reserves). The practical result of this is that in the presence of this marine heatwave the non-targeted species may no longer serve as an effective control for the evolution of biomass densities of targeted finfish in the absence of the MPAs (a violation of the</w:t>
       </w:r>
       <w:r>
         <w:t xml:space="preserve"> </w:t>
@@ -3568,7 +3574,7 @@
         <w:pStyle w:val="FirstParagraph"/>
       </w:pPr>
       <w:r>
-        <w:t xml:space="preserve">Containing a carefully designed, well-enforced, and well-studied MPA network, the Channel Islands would seem at face value to be an ideal location to study the regional conservation effects of protected areas. The persistently high response ratios suggest that despite overall decreases in targeted biomass densities inside and outside MPAs, the MPAs may still be providing protection within their borders. But, as we have shown here these response ratios are not necessarily an indicator of broader regional effects. The difference-in-difference strategy utilized here presents an alternative identification strategy, that while not without its own strict caveats presents some potential improvements over response-ratios as a means of estimating regional conservation effects. While we estimate an uncertain but overall positive effect of the MPA network in its first few years, we are unable to detect a robust signal from 2012-2017. We believe that the disappearance of increasing probabilities of positive MPA effects estimated by our model are likely driven by the marine heatwave experienced by the region beginning in 2014. This likely violation of the parallel trends assumption means that post 2014 estimates of MPA effects may be unreliable. After 14 years of MPA protection and following a large environmental perturbation we are left without a clear picture of the effect of the Channel Island MPA network on biomass densities of targeted fin-fish species from either response ratios or the difference-in-difference model.</w:t>
+        <w:t xml:space="preserve">Containing a carefully designed, well-enforced, and well-studied MPA network, the Channel Islands would seem at face value to be an ideal location to study the population-level effects of protected areas. The persistently high response ratios suggest that despite overall decreases in targeted biomass densities inside and outside MPAs, the MPAs may still be providing protection within their borders. But, as we have shown here these response ratios are not necessarily an indicator of broader population-level effects. The difference-in-difference strategy utilized here presents an alternative identification strategy, that while not without its own strict caveats presents some potential improvements over response-ratios as a means of estimating population-level effects. While we estimate an uncertain but overall positive effect of the MPA network in its first few years, we are unable to detect a robust signal from 2012-2017. We believe that the disappearance of increasing probabilities of positive MPA effects estimated by our model are likely driven by the marine heatwave experienced by the region beginning in 2014. This likely violation of the parallel trends assumption means that post 2014 estimates of MPA effects may be unreliable. After 14 years of MPA protection and following a large environmental perturbation we are left without a clear picture of the effect of the Channel Island MPA network on biomass densities of targeted fin-fish species from either response ratios or the difference-in-difference model.</w:t>
       </w:r>
     </w:p>
     <w:p>
@@ -3642,7 +3648,7 @@
         <w:t xml:space="preserve">4</w:t>
       </w:r>
       <w:r>
-        <w:t xml:space="preserve">). Even models fit to data generated from large effect sizes commonly misestimated the true MPA effect by 50% or more. Obtaining a mean absolute percent error (MAPE) of 25% or less across our simulated datasets required a regional MPA effect of at least 30%. This is merely an illustrative exercise, omitting critical factors such as detection probability and sampling strategy. However, since nearly any omission which one can think of would make an MPA effect harder to detect, not easier, these results serve as a useful floor for the likely difficulty in estimating MPA effects. In the context of the Channel Islands, given the potential effect size produced by our simulation model these results suggest that we might expect to be unable to precisely estimate the true regional effect of the MPAs.</w:t>
+        <w:t xml:space="preserve">). Even models fit to data generated from large effect sizes commonly misestimated the true MPA effect by 50% or more. Obtaining a mean absolute percent error (MAPE) of 25% or less across our simulated datasets required a population-level MPA effect of at least 30%. This is merely an illustrative exercise, omitting critical factors such as detection probability and sampling strategy. However, since nearly any omission which one can think of would make an MPA effect harder to detect, not easier, these results serve as a useful floor for the likely difficulty in estimating MPA effects. In the context of the Channel Islands, given the potential effect size produced by our simulation model these results suggest that we might expect to be unable to precisely estimate the true population-level effect of the MPAs.</w:t>
       </w:r>
     </w:p>
     <w:p>
@@ -3654,7 +3660,7 @@
           <wp:inline>
             <wp:extent cx="5334000" cy="6667500"/>
             <wp:effectExtent b="0" l="0" r="0" t="0"/>
-            <wp:docPr descr="Figure 4: Distribution of percent error in posterior estimates of MPA effect (y-axis) plotted against true simulated MPA effect (x-axis). Color shows concentration of simulations. Black line shows mean absolute percent error (MAPE) as a function of true simulated MPA effect." title="" id="1" name="Picture"/>
+            <wp:docPr descr="Figure 4: Distribution of percent error in posterior estimates of population-level MPA effect (y-axis) plotted against true simulated MPA effect (x-axis). Color shows concentration of simulations. Black line shows mean absolute percent error (MAPE) as a function of true simulated MPA effect." title="" id="1" name="Picture"/>
             <a:graphic>
               <a:graphicData uri="http://schemas.openxmlformats.org/drawingml/2006/picture">
                 <pic:pic>
@@ -3697,7 +3703,7 @@
         <w:pStyle w:val="ImageCaption"/>
       </w:pPr>
       <w:r>
-        <w:t xml:space="preserve">Figure 4: Distribution of percent error in posterior estimates of MPA effect (y-axis) plotted against true simulated MPA effect (x-axis). Color shows concentration of simulations. Black line shows mean absolute percent error (MAPE) as a function of true simulated MPA effect.</w:t>
+        <w:t xml:space="preserve">Figure 4: Distribution of percent error in posterior estimates of population-level MPA effect (y-axis) plotted against true simulated MPA effect (x-axis). Color shows concentration of simulations. Black line shows mean absolute percent error (MAPE) as a function of true simulated MPA effect.</w:t>
       </w:r>
     </w:p>
     <w:p>
@@ -3705,7 +3711,7 @@
         <w:pStyle w:val="BodyText"/>
       </w:pPr>
       <w:r>
-        <w:t xml:space="preserve">When should we expect to see MPA effects big enough to stand a reasonable chance of detection? We simulated 9252 MPA scenarios across a wide range of life histories, network designs, and fishing dynamics (see SI for a full description of scenarios). Suppose that we are willing to tolerate a MAPE of 25%. Our analysis suggests that we would need an MPA effect size of at least 30% to achieve this. Two of the most critical drivers of MPA performance are the size of the MPA and the degree of fishing pressure. Looking across these two variables, if the MPA network covers 25% or more of a species range and pre-MPA depletion is greater than 60% we might expect an effect size with our target MAPE. While recently some extremely large MPAs have been enacted that may indeed reach into the higher levels of MPA coverage, for near-shore commercial fin-fish many MPA networks are likely to cover areas more in line with the Channel Islands (20%), and as such have regional effect sizes that may be difficult to detect (Fig.</w:t>
+        <w:t xml:space="preserve">When should we expect to see MPA effects big enough to stand a reasonable chance of detection? We simulated 9252 MPA scenarios across a wide range of life histories, network designs, and fishing dynamics (see SI for a full description of scenarios). Suppose that we are willing to tolerate a MAPE of 25%. Our analysis suggests that we would need an MPA effect size of at least 30% to achieve this. Two of the most critical drivers of MPA performance are the size of the MPA and the degree of fishing pressure. Looking across these two variables, if the MPA network covers 25% or more of a species range and pre-MPA depletion is greater than 60% we might expect an effect size with our target MAPE. While recently some extremely large MPAs have been enacted that may indeed reach into the higher levels of MPA coverage, for near-shore commercial fin-fish many MPA networks are likely to cover areas more in line with the Channel Islands (20%), and as such have population-level effect sizes that may be difficult to detect (Fig.</w:t>
       </w:r>
       <w:r>
         <w:t xml:space="preserve">5</w:t>
@@ -3751,7 +3757,7 @@
         <w:t xml:space="preserve">(59, 60)</w:t>
       </w:r>
       <w:r>
-        <w:t xml:space="preserve">. The regional effects of MPA networks covering 25% or less of a species range may be difficult to detect in many places with already well-managed fisheries, while for that size we might expect clearer effects in less-managed locations (though that of course ignores the complication of compliance with MPA regulations). Within these broad guidelines a wide range of outcomes are possible based on local fleet and fish dynamics: as a starting place users can use the bio-economic MPA simulation model developed for this paper to explore potential outcomes for specific MPAs using an interactive web application available at</w:t>
+        <w:t xml:space="preserve">. The population-level effects of MPA networks covering 25% or less of a species range may be difficult to detect in many places with already well-managed fisheries, while for that size we might expect clearer effects in less-managed locations (though that of course ignores the complication of compliance with MPA regulations). Within these broad guidelines a wide range of outcomes are possible based on local fleet and fish dynamics: as a starting place users can use the bio-economic MPA simulation model developed for this paper to explore potential outcomes for specific MPAs using an interactive web application available at</w:t>
       </w:r>
       <w:r>
         <w:t xml:space="preserve"> </w:t>
@@ -3777,7 +3783,7 @@
           <wp:inline>
             <wp:extent cx="5334000" cy="4000500"/>
             <wp:effectExtent b="0" l="0" r="0" t="0"/>
-            <wp:docPr descr="Figure 5: Simulated MPA effect sizes as a function of percent of species’ range inside MPA (x-axis), and pre-MPA depletion (y-axis). Pre-MPA depletion is a measure of fishing pressure, where 0 means that the population is unfished, and 1 means that the population is extinct in the time period immediately prior to MPA implementation. Panel A) shows median MPA effects across range in MPA and pre-MPA depletion Panel B) shows distribution of simulations across range of MPA size and pre-MPA depletion separately." title="" id="1" name="Picture"/>
+            <wp:docPr descr="Figure 5: Simulated population-level (pop.) MPA effect sizes as a function of percent of species’ range inside MPA (x-axis), and pre-MPA depletion (y-axis). Pre-MPA depletion is a measure of fishing pressure, where 0 means that the population is unfished, and 1 means that the population is extinct in the time period immediately prior to MPA implementation. Panel A) shows median MPA effects across range in MPA and pre-MPA depletion Panel B) shows distribution of simulations across range of MPA size and pre-MPA depletion separately." title="" id="1" name="Picture"/>
             <a:graphic>
               <a:graphicData uri="http://schemas.openxmlformats.org/drawingml/2006/picture">
                 <pic:pic>
@@ -3820,7 +3826,7 @@
         <w:pStyle w:val="ImageCaption"/>
       </w:pPr>
       <w:r>
-        <w:t xml:space="preserve">Figure 5: Simulated MPA effect sizes as a function of percent of species’ range inside MPA (x-axis), and pre-MPA depletion (y-axis). Pre-MPA depletion is a measure of fishing pressure, where 0 means that the population is unfished, and 1 means that the population is extinct in the time period immediately prior to MPA implementation. Panel A) shows median MPA effects across range in MPA and pre-MPA depletion Panel B) shows distribution of simulations across range of MPA size and pre-MPA depletion separately.</w:t>
+        <w:t xml:space="preserve">Figure 5: Simulated population-level (pop.) MPA effect sizes as a function of percent of species’ range inside MPA (x-axis), and pre-MPA depletion (y-axis). Pre-MPA depletion is a measure of fishing pressure, where 0 means that the population is unfished, and 1 means that the population is extinct in the time period immediately prior to MPA implementation. Panel A) shows median MPA effects across range in MPA and pre-MPA depletion Panel B) shows distribution of simulations across range of MPA size and pre-MPA depletion separately.</w:t>
       </w:r>
     </w:p>
     <w:p>
@@ -3853,7 +3859,7 @@
         <w:t xml:space="preserve"> </w:t>
       </w:r>
       <w:r>
-        <w:t xml:space="preserve">their borders. To date, this assumption is insufficiently tested, and this is the focus of our paper. Our results show that regional conservation benefits of MPAs are highly context dependent and in many circumstances, are likely to be small enough that they are nearly impossible to detect empirically. This is exactly what we found in our empirical case study from the relatively large and well-studied network of MPAs in the Channel Islands, California, USA.</w:t>
+        <w:t xml:space="preserve">their borders. To date, this assumption is insufficiently tested, and this is the focus of our paper. Our results show that population-level conservation benefits of MPAs are highly context dependent and in many circumstances, are likely to be small enough that they are nearly impossible to detect empirically. This is exactly what we found in our empirical case study from the relatively large and well-studied network of MPAs in the Channel Islands, California, USA.</w:t>
       </w:r>
     </w:p>
     <w:p>
@@ -3941,7 +3947,7 @@
         <w:t xml:space="preserve"> </w:t>
       </w:r>
       <w:r>
-        <w:t xml:space="preserve">and further demonstrated here, without careful attention to the design of control sites (e.g. accounting for the displacement of fishing effort by MPAs), response ratios may be highly unreliable estimators of regional MPA effects. When MPAs affect nearby control sites used in response ratios through biological spillover or concentration of fishing effort, it is entirely possible to for MPA to produce massive response ratios while simultaneously having minimal effects on the entire population partially protected by the MPAs. As</w:t>
+        <w:t xml:space="preserve">and further demonstrated here, without careful attention to the design of control sites (e.g. accounting for the displacement of fishing effort by MPAs), response ratios may be highly unreliable estimators of population-level MPA effects. When MPAs affect nearby control sites used in response ratios through biological spillover or concentration of fishing effort, it is entirely possible to for MPA to produce massive response ratios while simultaneously having minimal effects on the entire population partially protected by the MPAs. As</w:t>
       </w:r>
       <w:r>
         <w:t xml:space="preserve"> </w:t>
@@ -3953,7 +3959,7 @@
         <w:t xml:space="preserve"> </w:t>
       </w:r>
       <w:r>
-        <w:t xml:space="preserve">suggests, there are many potential alternatives for estimating the effects of MPAs that better account for the challenges of causal inference (though that may be more data-intensive). We applied one such approach here (a difference-in-difference estimator), and yet were still unable to reach robust conclusions as to the effect of MPAs on the biomass density of targeted finfish in the Channel Islands, due to the likely small size of the true effect relative to the influence of environmental variability. If pre-MPA data are available, data currently used in response ratios can easily be re-purposed for an analysis such as this one; we encourage holders of such data worldwide to conduct similar exercises to examine to what extent empirical estimates of regional conservation effects match up with MPA theory.</w:t>
+        <w:t xml:space="preserve">suggests, there are many potential alternatives for estimating the effects of MPAs that better account for the challenges of causal inference (though that may be more data-intensive). We applied one such approach here (a difference-in-difference estimator), and yet were still unable to reach robust conclusions as to the effect of MPAs on the biomass density of targeted finfish in the Channel Islands, due to the likely small size of the true effect relative to the influence of environmental variability. If pre-MPA data are available, data currently used in response ratios can easily be re-purposed for an analysis such as this one; we encourage holders of such data worldwide to conduct similar exercises to examine to what extent other empirical estimates of population-level MPA effects conform to MPA theory.</w:t>
       </w:r>
     </w:p>
     <w:p>
@@ -3961,7 +3967,7 @@
         <w:pStyle w:val="BodyText"/>
       </w:pPr>
       <w:r>
-        <w:t xml:space="preserve">While this does not mean that all MPAs will face similar challenges in estimating their effects, our results in the relatively large, well-enforced, and rigorously studied Channel Islands Marine Protected Area network make clear that in many instances empirically detecting a clear regional effect of MPAs on total biomass densities of targeted finfish may not be possible. How then should stakeholders go about adaptively monitoring and managing MPAs? Simulation modeling incorporating the diverse drivers represented here can help inform the range of effect sizes that may be expected, and monitoring programs can perhaps be tuned to focus on the species groups that have the highest chance of a detectable effect size over the early years of the reserve</w:t>
+        <w:t xml:space="preserve">While this does not mean that all MPAs will face similar challenges in estimating their effects, our results in the relatively large, well-enforced, and rigorously studied Channel Islands Marine Protected Area network make clear that in many instances empirically detecting a clear effect of MPAs on total biomass densities of targeted finfish at the population level may not be possible. How then should stakeholders go about adaptively monitoring and managing MPAs? Simulation modeling incorporating the diverse drivers represented here can help inform the range of effect sizes that may be expected, and monitoring programs can perhaps be tuned to focus on the species groups that have the highest chance of a detectable effect size over the early years of the reserve</w:t>
       </w:r>
       <w:r>
         <w:t xml:space="preserve"> </w:t>
@@ -4036,7 +4042,7 @@
         <w:pStyle w:val="BodyText"/>
       </w:pPr>
       <w:r>
-        <w:t xml:space="preserve">As the number and size of global MPA networks increase, it is critical that we both set appropriate expectations for their outcomes, and plan how we will monitor the performance of these protected areas over time. While the history of MPA science has made important strides in helping us understand the dynamics of protected areas, the future of MPA science must directly tackle the challenge of evaluating the performance of these MPAs at the regional scale, a task which has to date not been widely addressed. This is particularly true if communities are depending on MPAs as their primary marine resource management tool. Commonly employed metrics such as response ratios may be applicable in some circumstances, but can have severe shortcomings as metrics of regional conservation effects. Dependence on unreliable estimators of MPA effects may lead to stakeholders incorrectly attributing negative environmental shocks as MPA failures, or interpreting data arising from scorched-earth fishing outside MPAs as a conservation success. Both of these scenarios would hinder the ability of MPAs to serve as effective marine resource management tools at scale. Bio-economic modeling can help frame community expectations, reducing the potential for a reduction in support if unrealistic conservation or fishery expectations are not realized. Statistical approaches that explicitly address complications such as the spatial spillover effects of MPAs (such as the difference-in-difference approach used here) may give users an improved understanding of the performance of their MPAs, but even they may struggle when expected effect sizes are small. Clearly communicating what we should expect, and what we can detect, from MPAs is critical in ensuring that MPAs play effective roles in fisheries management and marine conservation.</w:t>
+        <w:t xml:space="preserve">As the number and size of global MPA networks increase, it is critical that we both set appropriate expectations for their outcomes, and plan how we will monitor the performance of these protected areas over time. While the history of MPA science has made important strides in helping us understand the dynamics of protected areas, the future of MPA science must directly tackle the challenge of evaluating the performance of these MPAs at the regional scale, a task which has to date not been widely addressed. This is particularly true if communities are depending on MPAs as their primary marine resource management tool. Commonly employed metrics such as response ratios may be applicable in some circumstances, but can have severe shortcomings as metrics of population-level effects. Dependence on unreliable estimators of MPA effects may lead to stakeholders incorrectly attributing negative environmental shocks as MPA failures, or interpreting data arising from scorched-earth fishing outside MPAs as a conservation success. Both of these scenarios would hinder the ability of MPAs to serve as effective marine resource management tools at scale. Bio-economic modeling can help frame community expectations, reducing the potential for a reduction in support if unrealistic conservation or fishery expectations are not realized. Statistical approaches that explicitly address complications such as the spatial spillover effects of MPAs (such as the difference-in-difference approach used here) may give users an improved understanding of the performance of their MPAs, but even they may struggle when expected effect sizes are small. Clearly communicating what we should expect, and what we can detect, from MPAs is critical in ensuring that MPAs play effective roles in fisheries management and marine conservation.</w:t>
       </w:r>
     </w:p>
     <w:p>
@@ -4192,7 +4198,7 @@
         <w:pStyle w:val="BodyText"/>
       </w:pPr>
       <w:r>
-        <w:t xml:space="preserve">Each simulation is assigned an MPA scenario, defined by the number and size of MPAs, the placement of those MPAs, and the year that the MPAs are put in place. The population begins at unfished equilibrium and then fishing effort is applied in accordance to the fleet model. The MPAs are then placed during the randomly selected start year, allowing some runs to explore how the early dynamics of the MPA play out when the fishery and population they are placed on is not already at equilibrium. Each simulation is run to equilibrium with and without the selected MPA strategy (holding all else constant). We then measure the difference in biomass densities each time step in the scenario with and without the MPAs to calculate the regional conservation effect of the MPAs over time.</w:t>
+        <w:t xml:space="preserve">Each simulation is assigned an MPA scenario, defined by the number and size of MPAs, the placement of those MPAs, and the year that the MPAs are put in place. The population begins at unfished equilibrium and then fishing effort is applied in accordance to the fleet model. The MPAs are then placed during the randomly selected start year, allowing some runs to explore how the early dynamics of the MPA play out when the fishery and population they are placed on is not already at equilibrium. Each simulation is run to equilibrium with and without the selected MPA strategy (holding all else constant). We then measure the difference in biomass densities each time step in the scenario with and without the MPAs to calculate the population effect of the MPAs over time.</w:t>
       </w:r>
     </w:p>
     <w:p>

</xml_diff>